<commit_message>
add names and update book
</commit_message>
<xml_diff>
--- a/Capstone Project Phase A 24-1-D-11.docx
+++ b/Capstone Project Phase A 24-1-D-11.docx
@@ -434,8 +434,6 @@
               <w:rFonts w:eastAsiaTheme="minorEastAsia"/>
               <w:noProof/>
               <w:kern w:val="2"/>
-              <w:sz w:val="20"/>
-              <w:szCs w:val="20"/>
               <w:rtl/>
               <w:lang w:val="en-IL" w:eastAsia="en-IL"/>
               <w14:ligatures w14:val="standardContextual"/>
@@ -462,7 +460,7 @@
             </w:rPr>
             <w:fldChar w:fldCharType="separate"/>
           </w:r>
-          <w:hyperlink w:anchor="_Toc165893986" w:history="1">
+          <w:hyperlink w:anchor="_Toc166695668" w:history="1">
             <w:r>
               <w:rPr>
                 <w:rStyle w:val="Hyperlink"/>
@@ -529,7 +527,7 @@
                 <w:sz w:val="20"/>
                 <w:szCs w:val="20"/>
               </w:rPr>
-              <w:instrText>Toc165893986 \h</w:instrText>
+              <w:instrText>Toc166695668 \h</w:instrText>
             </w:r>
             <w:r>
               <w:rPr>
@@ -589,14 +587,12 @@
               <w:rFonts w:eastAsiaTheme="minorEastAsia"/>
               <w:noProof/>
               <w:kern w:val="2"/>
-              <w:sz w:val="20"/>
-              <w:szCs w:val="20"/>
               <w:rtl/>
               <w:lang w:val="en-IL" w:eastAsia="en-IL"/>
               <w14:ligatures w14:val="standardContextual"/>
             </w:rPr>
           </w:pPr>
-          <w:hyperlink w:anchor="_Toc165893987" w:history="1">
+          <w:hyperlink w:anchor="_Toc166695669" w:history="1">
             <w:r>
               <w:rPr>
                 <w:rStyle w:val="Hyperlink"/>
@@ -663,7 +659,7 @@
                 <w:sz w:val="20"/>
                 <w:szCs w:val="20"/>
               </w:rPr>
-              <w:instrText>Toc165893987 \h</w:instrText>
+              <w:instrText>Toc166695669 \h</w:instrText>
             </w:r>
             <w:r>
               <w:rPr>
@@ -723,14 +719,12 @@
               <w:rFonts w:eastAsiaTheme="minorEastAsia"/>
               <w:noProof/>
               <w:kern w:val="2"/>
-              <w:sz w:val="20"/>
-              <w:szCs w:val="20"/>
               <w:rtl/>
               <w:lang w:val="en-IL" w:eastAsia="en-IL"/>
               <w14:ligatures w14:val="standardContextual"/>
             </w:rPr>
           </w:pPr>
-          <w:hyperlink w:anchor="_Toc165893988" w:history="1">
+          <w:hyperlink w:anchor="_Toc166695670" w:history="1">
             <w:r>
               <w:rPr>
                 <w:rStyle w:val="Hyperlink"/>
@@ -796,7 +790,7 @@
                 <w:sz w:val="20"/>
                 <w:szCs w:val="20"/>
               </w:rPr>
-              <w:instrText>Toc165893988 \h</w:instrText>
+              <w:instrText>Toc166695670 \h</w:instrText>
             </w:r>
             <w:r>
               <w:rPr>
@@ -856,14 +850,12 @@
               <w:rFonts w:eastAsiaTheme="minorEastAsia"/>
               <w:noProof/>
               <w:kern w:val="2"/>
-              <w:sz w:val="20"/>
-              <w:szCs w:val="20"/>
               <w:rtl/>
               <w:lang w:val="en-IL" w:eastAsia="en-IL"/>
               <w14:ligatures w14:val="standardContextual"/>
             </w:rPr>
           </w:pPr>
-          <w:hyperlink w:anchor="_Toc165893989" w:history="1">
+          <w:hyperlink w:anchor="_Toc166695671" w:history="1">
             <w:r>
               <w:rPr>
                 <w:rStyle w:val="Hyperlink"/>
@@ -929,7 +921,7 @@
                 <w:sz w:val="20"/>
                 <w:szCs w:val="20"/>
               </w:rPr>
-              <w:instrText>Toc165893989 \h</w:instrText>
+              <w:instrText>Toc166695671 \h</w:instrText>
             </w:r>
             <w:r>
               <w:rPr>
@@ -989,14 +981,12 @@
               <w:rFonts w:eastAsiaTheme="minorEastAsia"/>
               <w:noProof/>
               <w:kern w:val="2"/>
-              <w:sz w:val="20"/>
-              <w:szCs w:val="20"/>
               <w:rtl/>
               <w:lang w:val="en-IL" w:eastAsia="en-IL"/>
               <w14:ligatures w14:val="standardContextual"/>
             </w:rPr>
           </w:pPr>
-          <w:hyperlink w:anchor="_Toc165893990" w:history="1">
+          <w:hyperlink w:anchor="_Toc166695672" w:history="1">
             <w:r>
               <w:rPr>
                 <w:rStyle w:val="Hyperlink"/>
@@ -1062,7 +1052,7 @@
                 <w:sz w:val="20"/>
                 <w:szCs w:val="20"/>
               </w:rPr>
-              <w:instrText>Toc165893990 \h</w:instrText>
+              <w:instrText>Toc166695672 \h</w:instrText>
             </w:r>
             <w:r>
               <w:rPr>
@@ -1122,14 +1112,12 @@
               <w:rFonts w:eastAsiaTheme="minorEastAsia"/>
               <w:noProof/>
               <w:kern w:val="2"/>
-              <w:sz w:val="20"/>
-              <w:szCs w:val="20"/>
               <w:rtl/>
               <w:lang w:val="en-IL" w:eastAsia="en-IL"/>
               <w14:ligatures w14:val="standardContextual"/>
             </w:rPr>
           </w:pPr>
-          <w:hyperlink w:anchor="_Toc165893991" w:history="1">
+          <w:hyperlink w:anchor="_Toc166695673" w:history="1">
             <w:r>
               <w:rPr>
                 <w:rStyle w:val="Hyperlink"/>
@@ -1195,7 +1183,7 @@
                 <w:sz w:val="20"/>
                 <w:szCs w:val="20"/>
               </w:rPr>
-              <w:instrText>Toc165893991 \h</w:instrText>
+              <w:instrText>Toc166695673 \h</w:instrText>
             </w:r>
             <w:r>
               <w:rPr>
@@ -1255,14 +1243,12 @@
               <w:rFonts w:eastAsiaTheme="minorEastAsia"/>
               <w:noProof/>
               <w:kern w:val="2"/>
-              <w:sz w:val="20"/>
-              <w:szCs w:val="20"/>
               <w:rtl/>
               <w:lang w:val="en-IL" w:eastAsia="en-IL"/>
               <w14:ligatures w14:val="standardContextual"/>
             </w:rPr>
           </w:pPr>
-          <w:hyperlink w:anchor="_Toc165893992" w:history="1">
+          <w:hyperlink w:anchor="_Toc166695674" w:history="1">
             <w:r>
               <w:rPr>
                 <w:rStyle w:val="Hyperlink"/>
@@ -1329,7 +1315,7 @@
                 <w:sz w:val="20"/>
                 <w:szCs w:val="20"/>
               </w:rPr>
-              <w:instrText>Toc165893992 \h</w:instrText>
+              <w:instrText>Toc166695674 \h</w:instrText>
             </w:r>
             <w:r>
               <w:rPr>
@@ -1389,14 +1375,12 @@
               <w:rFonts w:eastAsiaTheme="minorEastAsia"/>
               <w:noProof/>
               <w:kern w:val="2"/>
-              <w:sz w:val="20"/>
-              <w:szCs w:val="20"/>
               <w:rtl/>
               <w:lang w:val="en-IL" w:eastAsia="en-IL"/>
               <w14:ligatures w14:val="standardContextual"/>
             </w:rPr>
           </w:pPr>
-          <w:hyperlink w:anchor="_Toc165893993" w:history="1">
+          <w:hyperlink w:anchor="_Toc166695675" w:history="1">
             <w:r>
               <w:rPr>
                 <w:rStyle w:val="Hyperlink"/>
@@ -1462,7 +1446,7 @@
                 <w:sz w:val="20"/>
                 <w:szCs w:val="20"/>
               </w:rPr>
-              <w:instrText>Toc165893993 \h</w:instrText>
+              <w:instrText>Toc166695675 \h</w:instrText>
             </w:r>
             <w:r>
               <w:rPr>
@@ -1522,14 +1506,12 @@
               <w:rFonts w:eastAsiaTheme="minorEastAsia"/>
               <w:noProof/>
               <w:kern w:val="2"/>
-              <w:sz w:val="20"/>
-              <w:szCs w:val="20"/>
               <w:rtl/>
               <w:lang w:val="en-IL" w:eastAsia="en-IL"/>
               <w14:ligatures w14:val="standardContextual"/>
             </w:rPr>
           </w:pPr>
-          <w:hyperlink w:anchor="_Toc165893994" w:history="1">
+          <w:hyperlink w:anchor="_Toc166695676" w:history="1">
             <w:r>
               <w:rPr>
                 <w:rStyle w:val="Hyperlink"/>
@@ -1595,7 +1577,7 @@
                 <w:sz w:val="20"/>
                 <w:szCs w:val="20"/>
               </w:rPr>
-              <w:instrText>Toc165893994 \h</w:instrText>
+              <w:instrText>Toc166695676 \h</w:instrText>
             </w:r>
             <w:r>
               <w:rPr>
@@ -1655,14 +1637,12 @@
               <w:rFonts w:eastAsiaTheme="minorEastAsia"/>
               <w:noProof/>
               <w:kern w:val="2"/>
-              <w:sz w:val="20"/>
-              <w:szCs w:val="20"/>
               <w:rtl/>
               <w:lang w:val="en-IL" w:eastAsia="en-IL"/>
               <w14:ligatures w14:val="standardContextual"/>
             </w:rPr>
           </w:pPr>
-          <w:hyperlink w:anchor="_Toc165893995" w:history="1">
+          <w:hyperlink w:anchor="_Toc166695677" w:history="1">
             <w:r>
               <w:rPr>
                 <w:rStyle w:val="Hyperlink"/>
@@ -1728,7 +1708,7 @@
                 <w:sz w:val="20"/>
                 <w:szCs w:val="20"/>
               </w:rPr>
-              <w:instrText>Toc165893995 \h</w:instrText>
+              <w:instrText>Toc166695677 \h</w:instrText>
             </w:r>
             <w:r>
               <w:rPr>
@@ -1788,14 +1768,12 @@
               <w:rFonts w:eastAsiaTheme="minorEastAsia"/>
               <w:noProof/>
               <w:kern w:val="2"/>
-              <w:sz w:val="20"/>
-              <w:szCs w:val="20"/>
               <w:rtl/>
               <w:lang w:val="en-IL" w:eastAsia="en-IL"/>
               <w14:ligatures w14:val="standardContextual"/>
             </w:rPr>
           </w:pPr>
-          <w:hyperlink w:anchor="_Toc165893996" w:history="1">
+          <w:hyperlink w:anchor="_Toc166695678" w:history="1">
             <w:r>
               <w:rPr>
                 <w:rStyle w:val="Hyperlink"/>
@@ -1861,7 +1839,7 @@
                 <w:sz w:val="20"/>
                 <w:szCs w:val="20"/>
               </w:rPr>
-              <w:instrText>Toc165893996 \h</w:instrText>
+              <w:instrText>Toc166695678 \h</w:instrText>
             </w:r>
             <w:r>
               <w:rPr>
@@ -1921,14 +1899,12 @@
               <w:rFonts w:eastAsiaTheme="minorEastAsia"/>
               <w:noProof/>
               <w:kern w:val="2"/>
-              <w:sz w:val="20"/>
-              <w:szCs w:val="20"/>
               <w:rtl/>
               <w:lang w:val="en-IL" w:eastAsia="en-IL"/>
               <w14:ligatures w14:val="standardContextual"/>
             </w:rPr>
           </w:pPr>
-          <w:hyperlink w:anchor="_Toc165893997" w:history="1">
+          <w:hyperlink w:anchor="_Toc166695679" w:history="1">
             <w:r>
               <w:rPr>
                 <w:rStyle w:val="Hyperlink"/>
@@ -1994,7 +1970,7 @@
                 <w:sz w:val="20"/>
                 <w:szCs w:val="20"/>
               </w:rPr>
-              <w:instrText>Toc165893997 \h</w:instrText>
+              <w:instrText>Toc166695679 \h</w:instrText>
             </w:r>
             <w:r>
               <w:rPr>
@@ -2054,14 +2030,12 @@
               <w:rFonts w:eastAsiaTheme="minorEastAsia"/>
               <w:noProof/>
               <w:kern w:val="2"/>
-              <w:sz w:val="20"/>
-              <w:szCs w:val="20"/>
               <w:rtl/>
               <w:lang w:val="en-IL" w:eastAsia="en-IL"/>
               <w14:ligatures w14:val="standardContextual"/>
             </w:rPr>
           </w:pPr>
-          <w:hyperlink w:anchor="_Toc165893998" w:history="1">
+          <w:hyperlink w:anchor="_Toc166695680" w:history="1">
             <w:r>
               <w:rPr>
                 <w:rStyle w:val="Hyperlink"/>
@@ -2127,7 +2101,7 @@
                 <w:sz w:val="20"/>
                 <w:szCs w:val="20"/>
               </w:rPr>
-              <w:instrText>Toc165893998 \h</w:instrText>
+              <w:instrText>Toc166695680 \h</w:instrText>
             </w:r>
             <w:r>
               <w:rPr>
@@ -2187,14 +2161,12 @@
               <w:rFonts w:eastAsiaTheme="minorEastAsia"/>
               <w:noProof/>
               <w:kern w:val="2"/>
-              <w:sz w:val="20"/>
-              <w:szCs w:val="20"/>
               <w:rtl/>
               <w:lang w:val="en-IL" w:eastAsia="en-IL"/>
               <w14:ligatures w14:val="standardContextual"/>
             </w:rPr>
           </w:pPr>
-          <w:hyperlink w:anchor="_Toc165893999" w:history="1">
+          <w:hyperlink w:anchor="_Toc166695681" w:history="1">
             <w:r>
               <w:rPr>
                 <w:rStyle w:val="Hyperlink"/>
@@ -2260,7 +2232,7 @@
                 <w:sz w:val="20"/>
                 <w:szCs w:val="20"/>
               </w:rPr>
-              <w:instrText>Toc165893999 \h</w:instrText>
+              <w:instrText>Toc166695681 \h</w:instrText>
             </w:r>
             <w:r>
               <w:rPr>
@@ -2320,14 +2292,12 @@
               <w:rFonts w:eastAsiaTheme="minorEastAsia"/>
               <w:noProof/>
               <w:kern w:val="2"/>
-              <w:sz w:val="20"/>
-              <w:szCs w:val="20"/>
               <w:rtl/>
               <w:lang w:val="en-IL" w:eastAsia="en-IL"/>
               <w14:ligatures w14:val="standardContextual"/>
             </w:rPr>
           </w:pPr>
-          <w:hyperlink w:anchor="_Toc165894000" w:history="1">
+          <w:hyperlink w:anchor="_Toc166695682" w:history="1">
             <w:r>
               <w:rPr>
                 <w:rStyle w:val="Hyperlink"/>
@@ -2393,7 +2363,7 @@
                 <w:sz w:val="20"/>
                 <w:szCs w:val="20"/>
               </w:rPr>
-              <w:instrText>Toc165894000 \h</w:instrText>
+              <w:instrText>Toc166695682 \h</w:instrText>
             </w:r>
             <w:r>
               <w:rPr>
@@ -2453,14 +2423,12 @@
               <w:rFonts w:eastAsiaTheme="minorEastAsia"/>
               <w:noProof/>
               <w:kern w:val="2"/>
-              <w:sz w:val="20"/>
-              <w:szCs w:val="20"/>
               <w:rtl/>
               <w:lang w:val="en-IL" w:eastAsia="en-IL"/>
               <w14:ligatures w14:val="standardContextual"/>
             </w:rPr>
           </w:pPr>
-          <w:hyperlink w:anchor="_Toc165894001" w:history="1">
+          <w:hyperlink w:anchor="_Toc166695683" w:history="1">
             <w:r>
               <w:rPr>
                 <w:rStyle w:val="Hyperlink"/>
@@ -2526,7 +2494,7 @@
                 <w:sz w:val="20"/>
                 <w:szCs w:val="20"/>
               </w:rPr>
-              <w:instrText>Toc165894001 \h</w:instrText>
+              <w:instrText>Toc166695683 \h</w:instrText>
             </w:r>
             <w:r>
               <w:rPr>
@@ -2586,14 +2554,12 @@
               <w:rFonts w:eastAsiaTheme="minorEastAsia"/>
               <w:noProof/>
               <w:kern w:val="2"/>
-              <w:sz w:val="20"/>
-              <w:szCs w:val="20"/>
               <w:rtl/>
               <w:lang w:val="en-IL" w:eastAsia="en-IL"/>
               <w14:ligatures w14:val="standardContextual"/>
             </w:rPr>
           </w:pPr>
-          <w:hyperlink w:anchor="_Toc165894002" w:history="1">
+          <w:hyperlink w:anchor="_Toc166695684" w:history="1">
             <w:r>
               <w:rPr>
                 <w:rStyle w:val="Hyperlink"/>
@@ -2659,7 +2625,7 @@
                 <w:sz w:val="20"/>
                 <w:szCs w:val="20"/>
               </w:rPr>
-              <w:instrText>Toc165894002 \h</w:instrText>
+              <w:instrText>Toc166695684 \h</w:instrText>
             </w:r>
             <w:r>
               <w:rPr>
@@ -2719,14 +2685,12 @@
               <w:rFonts w:eastAsiaTheme="minorEastAsia"/>
               <w:noProof/>
               <w:kern w:val="2"/>
-              <w:sz w:val="20"/>
-              <w:szCs w:val="20"/>
               <w:rtl/>
               <w:lang w:val="en-IL" w:eastAsia="en-IL"/>
               <w14:ligatures w14:val="standardContextual"/>
             </w:rPr>
           </w:pPr>
-          <w:hyperlink w:anchor="_Toc165894003" w:history="1">
+          <w:hyperlink w:anchor="_Toc166695685" w:history="1">
             <w:r>
               <w:rPr>
                 <w:rStyle w:val="Hyperlink"/>
@@ -2792,7 +2756,7 @@
                 <w:sz w:val="20"/>
                 <w:szCs w:val="20"/>
               </w:rPr>
-              <w:instrText>Toc165894003 \h</w:instrText>
+              <w:instrText>Toc166695685 \h</w:instrText>
             </w:r>
             <w:r>
               <w:rPr>
@@ -2852,14 +2816,12 @@
               <w:rFonts w:eastAsiaTheme="minorEastAsia"/>
               <w:noProof/>
               <w:kern w:val="2"/>
-              <w:sz w:val="20"/>
-              <w:szCs w:val="20"/>
               <w:rtl/>
               <w:lang w:val="en-IL" w:eastAsia="en-IL"/>
               <w14:ligatures w14:val="standardContextual"/>
             </w:rPr>
           </w:pPr>
-          <w:hyperlink w:anchor="_Toc165894004" w:history="1">
+          <w:hyperlink w:anchor="_Toc166695686" w:history="1">
             <w:r>
               <w:rPr>
                 <w:rStyle w:val="Hyperlink"/>
@@ -2926,7 +2888,7 @@
                 <w:sz w:val="20"/>
                 <w:szCs w:val="20"/>
               </w:rPr>
-              <w:instrText>Toc165894004 \h</w:instrText>
+              <w:instrText>Toc166695686 \h</w:instrText>
             </w:r>
             <w:r>
               <w:rPr>
@@ -2986,14 +2948,12 @@
               <w:rFonts w:eastAsiaTheme="minorEastAsia"/>
               <w:noProof/>
               <w:kern w:val="2"/>
-              <w:sz w:val="20"/>
-              <w:szCs w:val="20"/>
               <w:rtl/>
               <w:lang w:val="en-IL" w:eastAsia="en-IL"/>
               <w14:ligatures w14:val="standardContextual"/>
             </w:rPr>
           </w:pPr>
-          <w:hyperlink w:anchor="_Toc165894005" w:history="1">
+          <w:hyperlink w:anchor="_Toc166695687" w:history="1">
             <w:r>
               <w:rPr>
                 <w:rStyle w:val="Hyperlink"/>
@@ -3060,7 +3020,7 @@
                 <w:sz w:val="20"/>
                 <w:szCs w:val="20"/>
               </w:rPr>
-              <w:instrText>Toc165894005 \h</w:instrText>
+              <w:instrText>Toc166695687 \h</w:instrText>
             </w:r>
             <w:r>
               <w:rPr>
@@ -3120,14 +3080,12 @@
               <w:rFonts w:eastAsiaTheme="minorEastAsia"/>
               <w:noProof/>
               <w:kern w:val="2"/>
-              <w:sz w:val="20"/>
-              <w:szCs w:val="20"/>
               <w:rtl/>
               <w:lang w:val="en-IL" w:eastAsia="en-IL"/>
               <w14:ligatures w14:val="standardContextual"/>
             </w:rPr>
           </w:pPr>
-          <w:hyperlink w:anchor="_Toc165894006" w:history="1">
+          <w:hyperlink w:anchor="_Toc166695688" w:history="1">
             <w:r>
               <w:rPr>
                 <w:rStyle w:val="Hyperlink"/>
@@ -3193,7 +3151,7 @@
                 <w:sz w:val="20"/>
                 <w:szCs w:val="20"/>
               </w:rPr>
-              <w:instrText>Toc165894006 \h</w:instrText>
+              <w:instrText>Toc166695688 \h</w:instrText>
             </w:r>
             <w:r>
               <w:rPr>
@@ -3253,14 +3211,12 @@
               <w:rFonts w:eastAsiaTheme="minorEastAsia"/>
               <w:noProof/>
               <w:kern w:val="2"/>
-              <w:sz w:val="20"/>
-              <w:szCs w:val="20"/>
               <w:rtl/>
               <w:lang w:val="en-IL" w:eastAsia="en-IL"/>
               <w14:ligatures w14:val="standardContextual"/>
             </w:rPr>
           </w:pPr>
-          <w:hyperlink w:anchor="_Toc165894007" w:history="1">
+          <w:hyperlink w:anchor="_Toc166695689" w:history="1">
             <w:r>
               <w:rPr>
                 <w:rStyle w:val="Hyperlink"/>
@@ -3326,7 +3282,7 @@
                 <w:sz w:val="20"/>
                 <w:szCs w:val="20"/>
               </w:rPr>
-              <w:instrText>Toc165894007 \h</w:instrText>
+              <w:instrText>Toc166695689 \h</w:instrText>
             </w:r>
             <w:r>
               <w:rPr>
@@ -3386,14 +3342,12 @@
               <w:rFonts w:eastAsiaTheme="minorEastAsia"/>
               <w:noProof/>
               <w:kern w:val="2"/>
-              <w:sz w:val="20"/>
-              <w:szCs w:val="20"/>
               <w:rtl/>
               <w:lang w:val="en-IL" w:eastAsia="en-IL"/>
               <w14:ligatures w14:val="standardContextual"/>
             </w:rPr>
           </w:pPr>
-          <w:hyperlink w:anchor="_Toc165894008" w:history="1">
+          <w:hyperlink w:anchor="_Toc166695690" w:history="1">
             <w:r>
               <w:rPr>
                 <w:rStyle w:val="Hyperlink"/>
@@ -3460,7 +3414,7 @@
                 <w:sz w:val="20"/>
                 <w:szCs w:val="20"/>
               </w:rPr>
-              <w:instrText>Toc165894008 \h</w:instrText>
+              <w:instrText>Toc166695690 \h</w:instrText>
             </w:r>
             <w:r>
               <w:rPr>
@@ -3520,14 +3474,12 @@
               <w:rFonts w:eastAsiaTheme="minorEastAsia"/>
               <w:noProof/>
               <w:kern w:val="2"/>
-              <w:sz w:val="20"/>
-              <w:szCs w:val="20"/>
               <w:rtl/>
               <w:lang w:val="en-IL" w:eastAsia="en-IL"/>
               <w14:ligatures w14:val="standardContextual"/>
             </w:rPr>
           </w:pPr>
-          <w:hyperlink w:anchor="_Toc165894009" w:history="1">
+          <w:hyperlink w:anchor="_Toc166695691" w:history="1">
             <w:r>
               <w:rPr>
                 <w:rStyle w:val="Hyperlink"/>
@@ -3594,7 +3546,7 @@
                 <w:sz w:val="20"/>
                 <w:szCs w:val="20"/>
               </w:rPr>
-              <w:instrText>Toc165894009 \h</w:instrText>
+              <w:instrText>Toc166695691 \h</w:instrText>
             </w:r>
             <w:r>
               <w:rPr>
@@ -3654,14 +3606,12 @@
               <w:rFonts w:eastAsiaTheme="minorEastAsia"/>
               <w:noProof/>
               <w:kern w:val="2"/>
-              <w:sz w:val="20"/>
-              <w:szCs w:val="20"/>
               <w:rtl/>
               <w:lang w:val="en-IL" w:eastAsia="en-IL"/>
               <w14:ligatures w14:val="standardContextual"/>
             </w:rPr>
           </w:pPr>
-          <w:hyperlink w:anchor="_Toc165894010" w:history="1">
+          <w:hyperlink w:anchor="_Toc166695692" w:history="1">
             <w:r>
               <w:rPr>
                 <w:rStyle w:val="Hyperlink"/>
@@ -3728,7 +3678,7 @@
                 <w:sz w:val="20"/>
                 <w:szCs w:val="20"/>
               </w:rPr>
-              <w:instrText>Toc165894010 \h</w:instrText>
+              <w:instrText>Toc166695692 \h</w:instrText>
             </w:r>
             <w:r>
               <w:rPr>
@@ -3788,14 +3738,12 @@
               <w:rFonts w:eastAsiaTheme="minorEastAsia"/>
               <w:noProof/>
               <w:kern w:val="2"/>
-              <w:sz w:val="20"/>
-              <w:szCs w:val="20"/>
               <w:rtl/>
               <w:lang w:val="en-IL" w:eastAsia="en-IL"/>
               <w14:ligatures w14:val="standardContextual"/>
             </w:rPr>
           </w:pPr>
-          <w:hyperlink w:anchor="_Toc165894011" w:history="1">
+          <w:hyperlink w:anchor="_Toc166695693" w:history="1">
             <w:r>
               <w:rPr>
                 <w:rStyle w:val="Hyperlink"/>
@@ -3862,7 +3810,7 @@
                 <w:sz w:val="20"/>
                 <w:szCs w:val="20"/>
               </w:rPr>
-              <w:instrText>Toc165894011 \h</w:instrText>
+              <w:instrText>Toc166695693 \h</w:instrText>
             </w:r>
             <w:r>
               <w:rPr>
@@ -3926,14 +3874,12 @@
               <w:rFonts w:eastAsiaTheme="minorEastAsia"/>
               <w:noProof/>
               <w:kern w:val="2"/>
-              <w:sz w:val="20"/>
-              <w:szCs w:val="20"/>
               <w:rtl/>
               <w:lang w:val="en-IL" w:eastAsia="en-IL"/>
               <w14:ligatures w14:val="standardContextual"/>
             </w:rPr>
           </w:pPr>
-          <w:hyperlink w:anchor="_Toc165894012" w:history="1">
+          <w:hyperlink w:anchor="_Toc166695694" w:history="1">
             <w:r>
               <w:rPr>
                 <w:rStyle w:val="Hyperlink"/>
@@ -4000,7 +3946,7 @@
                 <w:sz w:val="20"/>
                 <w:szCs w:val="20"/>
               </w:rPr>
-              <w:instrText>Toc165894012 \h</w:instrText>
+              <w:instrText>Toc166695694 \h</w:instrText>
             </w:r>
             <w:r>
               <w:rPr>
@@ -4064,14 +4010,12 @@
               <w:rFonts w:eastAsiaTheme="minorEastAsia"/>
               <w:noProof/>
               <w:kern w:val="2"/>
-              <w:sz w:val="20"/>
-              <w:szCs w:val="20"/>
               <w:rtl/>
               <w:lang w:val="en-IL" w:eastAsia="en-IL"/>
               <w14:ligatures w14:val="standardContextual"/>
             </w:rPr>
           </w:pPr>
-          <w:hyperlink w:anchor="_Toc165894013" w:history="1">
+          <w:hyperlink w:anchor="_Toc166695695" w:history="1">
             <w:r>
               <w:rPr>
                 <w:rStyle w:val="Hyperlink"/>
@@ -4138,7 +4082,7 @@
                 <w:sz w:val="20"/>
                 <w:szCs w:val="20"/>
               </w:rPr>
-              <w:instrText>Toc165894013 \h</w:instrText>
+              <w:instrText>Toc166695695 \h</w:instrText>
             </w:r>
             <w:r>
               <w:rPr>
@@ -4198,14 +4142,12 @@
               <w:rFonts w:eastAsiaTheme="minorEastAsia"/>
               <w:noProof/>
               <w:kern w:val="2"/>
-              <w:sz w:val="20"/>
-              <w:szCs w:val="20"/>
               <w:rtl/>
               <w:lang w:val="en-IL" w:eastAsia="en-IL"/>
               <w14:ligatures w14:val="standardContextual"/>
             </w:rPr>
           </w:pPr>
-          <w:hyperlink w:anchor="_Toc165894014" w:history="1">
+          <w:hyperlink w:anchor="_Toc166695696" w:history="1">
             <w:r>
               <w:rPr>
                 <w:rStyle w:val="Hyperlink"/>
@@ -4272,7 +4214,7 @@
                 <w:sz w:val="20"/>
                 <w:szCs w:val="20"/>
               </w:rPr>
-              <w:instrText>Toc165894014 \h</w:instrText>
+              <w:instrText>Toc166695696 \h</w:instrText>
             </w:r>
             <w:r>
               <w:rPr>
@@ -4332,14 +4274,12 @@
               <w:rFonts w:eastAsiaTheme="minorEastAsia"/>
               <w:noProof/>
               <w:kern w:val="2"/>
-              <w:sz w:val="20"/>
-              <w:szCs w:val="20"/>
               <w:rtl/>
               <w:lang w:val="en-IL" w:eastAsia="en-IL"/>
               <w14:ligatures w14:val="standardContextual"/>
             </w:rPr>
           </w:pPr>
-          <w:hyperlink w:anchor="_Toc165894015" w:history="1">
+          <w:hyperlink w:anchor="_Toc166695697" w:history="1">
             <w:r>
               <w:rPr>
                 <w:rStyle w:val="Hyperlink"/>
@@ -4406,7 +4346,7 @@
                 <w:sz w:val="20"/>
                 <w:szCs w:val="20"/>
               </w:rPr>
-              <w:instrText>Toc165894015 \h</w:instrText>
+              <w:instrText>Toc166695697 \h</w:instrText>
             </w:r>
             <w:r>
               <w:rPr>
@@ -4466,14 +4406,12 @@
               <w:rFonts w:eastAsiaTheme="minorEastAsia"/>
               <w:noProof/>
               <w:kern w:val="2"/>
-              <w:sz w:val="20"/>
-              <w:szCs w:val="20"/>
               <w:rtl/>
               <w:lang w:val="en-IL" w:eastAsia="en-IL"/>
               <w14:ligatures w14:val="standardContextual"/>
             </w:rPr>
           </w:pPr>
-          <w:hyperlink w:anchor="_Toc165894016" w:history="1">
+          <w:hyperlink w:anchor="_Toc166695698" w:history="1">
             <w:r>
               <w:rPr>
                 <w:rStyle w:val="Hyperlink"/>
@@ -4540,7 +4478,7 @@
                 <w:sz w:val="20"/>
                 <w:szCs w:val="20"/>
               </w:rPr>
-              <w:instrText>Toc165894016 \h</w:instrText>
+              <w:instrText>Toc166695698 \h</w:instrText>
             </w:r>
             <w:r>
               <w:rPr>
@@ -4604,14 +4542,12 @@
               <w:rFonts w:eastAsiaTheme="minorEastAsia"/>
               <w:noProof/>
               <w:kern w:val="2"/>
-              <w:sz w:val="20"/>
-              <w:szCs w:val="20"/>
               <w:rtl/>
               <w:lang w:val="en-IL" w:eastAsia="en-IL"/>
               <w14:ligatures w14:val="standardContextual"/>
             </w:rPr>
           </w:pPr>
-          <w:hyperlink w:anchor="_Toc165894017" w:history="1">
+          <w:hyperlink w:anchor="_Toc166695699" w:history="1">
             <w:r>
               <w:rPr>
                 <w:rStyle w:val="Hyperlink"/>
@@ -4678,7 +4614,7 @@
                 <w:sz w:val="20"/>
                 <w:szCs w:val="20"/>
               </w:rPr>
-              <w:instrText>Toc165894017 \h</w:instrText>
+              <w:instrText>Toc166695699 \h</w:instrText>
             </w:r>
             <w:r>
               <w:rPr>
@@ -4742,14 +4678,12 @@
               <w:rFonts w:eastAsiaTheme="minorEastAsia"/>
               <w:noProof/>
               <w:kern w:val="2"/>
-              <w:sz w:val="20"/>
-              <w:szCs w:val="20"/>
               <w:rtl/>
               <w:lang w:val="en-IL" w:eastAsia="en-IL"/>
               <w14:ligatures w14:val="standardContextual"/>
             </w:rPr>
           </w:pPr>
-          <w:hyperlink w:anchor="_Toc165894018" w:history="1">
+          <w:hyperlink w:anchor="_Toc166695700" w:history="1">
             <w:r>
               <w:rPr>
                 <w:rStyle w:val="Hyperlink"/>
@@ -4816,7 +4750,7 @@
                 <w:sz w:val="20"/>
                 <w:szCs w:val="20"/>
               </w:rPr>
-              <w:instrText>Toc165894018 \h</w:instrText>
+              <w:instrText>Toc166695700 \h</w:instrText>
             </w:r>
             <w:r>
               <w:rPr>
@@ -4880,14 +4814,12 @@
               <w:rFonts w:eastAsiaTheme="minorEastAsia"/>
               <w:noProof/>
               <w:kern w:val="2"/>
-              <w:sz w:val="20"/>
-              <w:szCs w:val="20"/>
               <w:rtl/>
               <w:lang w:val="en-IL" w:eastAsia="en-IL"/>
               <w14:ligatures w14:val="standardContextual"/>
             </w:rPr>
           </w:pPr>
-          <w:hyperlink w:anchor="_Toc165894019" w:history="1">
+          <w:hyperlink w:anchor="_Toc166695701" w:history="1">
             <w:r>
               <w:rPr>
                 <w:rStyle w:val="Hyperlink"/>
@@ -4954,7 +4886,7 @@
                 <w:sz w:val="20"/>
                 <w:szCs w:val="20"/>
               </w:rPr>
-              <w:instrText>Toc165894019 \h</w:instrText>
+              <w:instrText>Toc166695701 \h</w:instrText>
             </w:r>
             <w:r>
               <w:rPr>
@@ -5014,14 +4946,12 @@
               <w:rFonts w:eastAsiaTheme="minorEastAsia"/>
               <w:noProof/>
               <w:kern w:val="2"/>
-              <w:sz w:val="20"/>
-              <w:szCs w:val="20"/>
               <w:rtl/>
               <w:lang w:val="en-IL" w:eastAsia="en-IL"/>
               <w14:ligatures w14:val="standardContextual"/>
             </w:rPr>
           </w:pPr>
-          <w:hyperlink w:anchor="_Toc165894020" w:history="1">
+          <w:hyperlink w:anchor="_Toc166695702" w:history="1">
             <w:r>
               <w:rPr>
                 <w:rStyle w:val="Hyperlink"/>
@@ -5088,7 +5018,7 @@
                 <w:sz w:val="20"/>
                 <w:szCs w:val="20"/>
               </w:rPr>
-              <w:instrText>Toc165894020 \h</w:instrText>
+              <w:instrText>Toc166695702 \h</w:instrText>
             </w:r>
             <w:r>
               <w:rPr>
@@ -5148,14 +5078,12 @@
               <w:rFonts w:eastAsiaTheme="minorEastAsia"/>
               <w:noProof/>
               <w:kern w:val="2"/>
-              <w:sz w:val="20"/>
-              <w:szCs w:val="20"/>
               <w:rtl/>
               <w:lang w:val="en-IL" w:eastAsia="en-IL"/>
               <w14:ligatures w14:val="standardContextual"/>
             </w:rPr>
           </w:pPr>
-          <w:hyperlink w:anchor="_Toc165894021" w:history="1">
+          <w:hyperlink w:anchor="_Toc166695703" w:history="1">
             <w:r>
               <w:rPr>
                 <w:rStyle w:val="Hyperlink"/>
@@ -5222,7 +5150,7 @@
                 <w:sz w:val="20"/>
                 <w:szCs w:val="20"/>
               </w:rPr>
-              <w:instrText>Toc165894021 \h</w:instrText>
+              <w:instrText>Toc166695703 \h</w:instrText>
             </w:r>
             <w:r>
               <w:rPr>
@@ -5293,13 +5221,12 @@
       <w:pPr>
         <w:pStyle w:val="Heading1"/>
       </w:pPr>
-      <w:bookmarkStart w:id="0" w:name="_Toc165893986"/>
-      <w:bookmarkStart w:id="1" w:name="_Toc1111114233"/>
-      <w:r>
-        <w:lastRenderedPageBreak/>
+      <w:bookmarkStart w:id="0" w:name="_Toc1111114233"/>
+      <w:bookmarkStart w:id="1" w:name="_Toc166695668"/>
+      <w:r>
         <w:t>Abstract</w:t>
       </w:r>
-      <w:bookmarkEnd w:id="0"/>
+      <w:bookmarkEnd w:id="1"/>
     </w:p>
     <w:p>
       <w:pPr>
@@ -5442,11 +5369,11 @@
       <w:pPr>
         <w:pStyle w:val="Heading1"/>
       </w:pPr>
-      <w:bookmarkStart w:id="2" w:name="_Toc165893987"/>
+      <w:bookmarkStart w:id="2" w:name="_Toc166695669"/>
       <w:r>
         <w:t>Introduction</w:t>
       </w:r>
-      <w:bookmarkEnd w:id="1"/>
+      <w:bookmarkEnd w:id="0"/>
       <w:bookmarkEnd w:id="2"/>
     </w:p>
     <w:p>
@@ -5455,7 +5382,7 @@
         <w:bidi w:val="0"/>
       </w:pPr>
       <w:bookmarkStart w:id="3" w:name="_Toc500990912"/>
-      <w:bookmarkStart w:id="4" w:name="_Toc165893988"/>
+      <w:bookmarkStart w:id="4" w:name="_Toc166695670"/>
       <w:r>
         <w:t>Introduction to the problem</w:t>
       </w:r>
@@ -6117,7 +6044,7 @@
         <w:bidi w:val="0"/>
       </w:pPr>
       <w:bookmarkStart w:id="5" w:name="_Toc2026439371"/>
-      <w:bookmarkStart w:id="6" w:name="_Toc165893989"/>
+      <w:bookmarkStart w:id="6" w:name="_Toc166695671"/>
       <w:r>
         <w:t>Other solutions</w:t>
       </w:r>
@@ -6137,15 +6064,7 @@
           <w:sz w:val="24"/>
           <w:szCs w:val="24"/>
         </w:rPr>
-        <w:t xml:space="preserve">In the world of language learning, there have been significant advancements with the integration of digital technologies. Popular apps like “Duolingo” and “Babbel” have introduced varied methods such as gamification and immersive learning to make language </w:t>
-      </w:r>
-      <w:r>
-        <w:rPr>
-          <w:sz w:val="24"/>
-          <w:szCs w:val="24"/>
-        </w:rPr>
-        <w:lastRenderedPageBreak/>
-        <w:t>acquisition more engaging.</w:t>
+        <w:t>In the world of language learning, there have been significant advancements with the integration of digital technologies. Popular apps like “Duolingo” and “Babbel” have introduced varied methods such as gamification and immersive learning to make language acquisition more engaging.</w:t>
       </w:r>
       <w:r>
         <w:rPr>
@@ -6436,7 +6355,7 @@
         <w:bidi w:val="0"/>
       </w:pPr>
       <w:bookmarkStart w:id="7" w:name="_Toc504692130"/>
-      <w:bookmarkStart w:id="8" w:name="_Toc165893990"/>
+      <w:bookmarkStart w:id="8" w:name="_Toc166695672"/>
       <w:r>
         <w:t>Our solution</w:t>
       </w:r>
@@ -6982,7 +6901,7 @@
         <w:bidi w:val="0"/>
       </w:pPr>
       <w:bookmarkStart w:id="9" w:name="_Toc130003374"/>
-      <w:bookmarkStart w:id="10" w:name="_Toc165893991"/>
+      <w:bookmarkStart w:id="10" w:name="_Toc166695673"/>
       <w:r>
         <w:t>Who need the solution and how it will help</w:t>
       </w:r>
@@ -7090,9 +7009,8 @@
         <w:pStyle w:val="Heading1"/>
       </w:pPr>
       <w:bookmarkStart w:id="11" w:name="_Toc923125220"/>
-      <w:bookmarkStart w:id="12" w:name="_Toc165893992"/>
-      <w:r>
-        <w:lastRenderedPageBreak/>
+      <w:bookmarkStart w:id="12" w:name="_Toc166695674"/>
+      <w:r>
         <w:t>Related Work</w:t>
       </w:r>
       <w:bookmarkEnd w:id="11"/>
@@ -7107,7 +7025,7 @@
         </w:rPr>
       </w:pPr>
       <w:bookmarkStart w:id="13" w:name="_Toc599299681"/>
-      <w:bookmarkStart w:id="14" w:name="_Toc165893993"/>
+      <w:bookmarkStart w:id="14" w:name="_Toc166695675"/>
       <w:r>
         <w:rPr>
           <w:rStyle w:val="Heading2Char"/>
@@ -7762,7 +7680,7 @@
         <w:bidi w:val="0"/>
       </w:pPr>
       <w:bookmarkStart w:id="15" w:name="_Toc1542437521"/>
-      <w:bookmarkStart w:id="16" w:name="_Toc165893994"/>
+      <w:bookmarkStart w:id="16" w:name="_Toc166695676"/>
       <w:r>
         <w:t>Babbel</w:t>
       </w:r>
@@ -7815,7 +7733,7 @@
         <w:bidi w:val="0"/>
       </w:pPr>
       <w:bookmarkStart w:id="17" w:name="_Toc2103917218"/>
-      <w:bookmarkStart w:id="18" w:name="_Toc165893995"/>
+      <w:bookmarkStart w:id="18" w:name="_Toc166695677"/>
       <w:r>
         <w:t>ChatGPT</w:t>
       </w:r>
@@ -7957,7 +7875,7 @@
         <w:pStyle w:val="ListParagraph"/>
         <w:numPr>
           <w:ilvl w:val="0"/>
-          <w:numId w:val="5"/>
+          <w:numId w:val="6"/>
         </w:numPr>
         <w:bidi w:val="0"/>
         <w:rPr>
@@ -7970,7 +7888,6 @@
           <w:sz w:val="24"/>
           <w:szCs w:val="24"/>
         </w:rPr>
-        <w:lastRenderedPageBreak/>
         <w:t xml:space="preserve">Supervised learning </w:t>
       </w:r>
       <w:r>
@@ -8049,7 +7966,7 @@
         <w:pStyle w:val="ListParagraph"/>
         <w:numPr>
           <w:ilvl w:val="0"/>
-          <w:numId w:val="5"/>
+          <w:numId w:val="6"/>
         </w:numPr>
         <w:bidi w:val="0"/>
         <w:rPr>
@@ -8648,7 +8565,7 @@
         <w:bidi w:val="0"/>
       </w:pPr>
       <w:bookmarkStart w:id="19" w:name="_Toc1393323515"/>
-      <w:bookmarkStart w:id="20" w:name="_Toc165893996"/>
+      <w:bookmarkStart w:id="20" w:name="_Toc166695678"/>
       <w:r>
         <w:t>Disadvantages</w:t>
       </w:r>
@@ -8680,7 +8597,7 @@
         <w:bidi w:val="0"/>
       </w:pPr>
       <w:bookmarkStart w:id="21" w:name="_Toc686893247"/>
-      <w:bookmarkStart w:id="22" w:name="_Toc165893997"/>
+      <w:bookmarkStart w:id="22" w:name="_Toc166695679"/>
       <w:r>
         <w:t>Web Development</w:t>
       </w:r>
@@ -8784,15 +8701,7 @@
           <w:sz w:val="24"/>
           <w:szCs w:val="24"/>
         </w:rPr>
-        <w:t xml:space="preserve">Web development is typically divided into Front-end and Back-end development: Front-end </w:t>
-      </w:r>
-      <w:r>
-        <w:rPr>
-          <w:sz w:val="24"/>
-          <w:szCs w:val="24"/>
-        </w:rPr>
-        <w:lastRenderedPageBreak/>
-        <w:t xml:space="preserve">refers to the client side, the part that the user interacts with, and the </w:t>
+        <w:t xml:space="preserve">Web development is typically divided into Front-end and Back-end development: Front-end refers to the client side, the part that the user interacts with, and the </w:t>
       </w:r>
       <w:r>
         <w:rPr>
@@ -8877,7 +8786,7 @@
         <w:bidi w:val="0"/>
       </w:pPr>
       <w:bookmarkStart w:id="23" w:name="_Toc1330464424"/>
-      <w:bookmarkStart w:id="24" w:name="_Toc165893998"/>
+      <w:bookmarkStart w:id="24" w:name="_Toc166695680"/>
       <w:r>
         <w:t>Cross-Platform software</w:t>
       </w:r>
@@ -9028,7 +8937,7 @@
         </w:rPr>
       </w:pPr>
       <w:bookmarkStart w:id="25" w:name="_Toc1689152147"/>
-      <w:bookmarkStart w:id="26" w:name="_Toc165893999"/>
+      <w:bookmarkStart w:id="26" w:name="_Toc166695681"/>
       <w:r>
         <w:t>Angular</w:t>
       </w:r>
@@ -9204,7 +9113,7 @@
         <w:bidi w:val="0"/>
       </w:pPr>
       <w:bookmarkStart w:id="27" w:name="_Toc255271018"/>
-      <w:bookmarkStart w:id="28" w:name="_Toc165894000"/>
+      <w:bookmarkStart w:id="28" w:name="_Toc166695682"/>
       <w:r>
         <w:t>NodeJS</w:t>
       </w:r>
@@ -9224,15 +9133,7 @@
           <w:sz w:val="24"/>
           <w:szCs w:val="24"/>
         </w:rPr>
-        <w:t xml:space="preserve">NodeJS is a server-side JavaScript platform used to write web applications and build servers. It is designed for high performance and scalability, and its architecture is well suited for the development of full-stack applications. Unlike many of its competitors that rely on threading to operate, NodeJS works using an event driven approach: The platform utilizes a simple event dispatch model that relies on JavaScript async functions and Promise objects. This </w:t>
-      </w:r>
-      <w:r>
-        <w:rPr>
-          <w:sz w:val="24"/>
-          <w:szCs w:val="24"/>
-        </w:rPr>
-        <w:lastRenderedPageBreak/>
-        <w:t xml:space="preserve">allows NodeJS to support tens of thousands of concurrent connections without being slowed down by context switching, as is the case in platforms that rely on threading. The model makes NodeJS ideal for building applications that rely on real-time communication between the server and client. </w:t>
+        <w:t xml:space="preserve">NodeJS is a server-side JavaScript platform used to write web applications and build servers. It is designed for high performance and scalability, and its architecture is well suited for the development of full-stack applications. Unlike many of its competitors that rely on threading to operate, NodeJS works using an event driven approach: The platform utilizes a simple event dispatch model that relies on JavaScript async functions and Promise objects. This allows NodeJS to support tens of thousands of concurrent connections without being slowed down by context switching, as is the case in platforms that rely on threading. The model makes NodeJS ideal for building applications that rely on real-time communication between the server and client. </w:t>
       </w:r>
       <w:r>
         <w:rPr>
@@ -9462,7 +9363,7 @@
         <w:bidi w:val="0"/>
       </w:pPr>
       <w:bookmarkStart w:id="29" w:name="_Toc1279907052"/>
-      <w:bookmarkStart w:id="30" w:name="_Toc165894001"/>
+      <w:bookmarkStart w:id="30" w:name="_Toc166695683"/>
       <w:r>
         <w:t>Express.js</w:t>
       </w:r>
@@ -9573,7 +9474,7 @@
         <w:pStyle w:val="ListParagraph"/>
         <w:numPr>
           <w:ilvl w:val="0"/>
-          <w:numId w:val="4"/>
+          <w:numId w:val="5"/>
         </w:numPr>
         <w:bidi w:val="0"/>
         <w:rPr>
@@ -9603,7 +9504,7 @@
         <w:pStyle w:val="ListParagraph"/>
         <w:numPr>
           <w:ilvl w:val="0"/>
-          <w:numId w:val="4"/>
+          <w:numId w:val="5"/>
         </w:numPr>
         <w:bidi w:val="0"/>
         <w:rPr>
@@ -9633,7 +9534,7 @@
         <w:pStyle w:val="ListParagraph"/>
         <w:numPr>
           <w:ilvl w:val="0"/>
-          <w:numId w:val="4"/>
+          <w:numId w:val="5"/>
         </w:numPr>
         <w:bidi w:val="0"/>
         <w:rPr>
@@ -9691,7 +9592,7 @@
         <w:pStyle w:val="ListParagraph"/>
         <w:numPr>
           <w:ilvl w:val="0"/>
-          <w:numId w:val="4"/>
+          <w:numId w:val="5"/>
         </w:numPr>
         <w:bidi w:val="0"/>
         <w:rPr>
@@ -9813,7 +9714,7 @@
         </w:rPr>
       </w:pPr>
       <w:bookmarkStart w:id="31" w:name="_Toc1853419097"/>
-      <w:bookmarkStart w:id="32" w:name="_Toc165894002"/>
+      <w:bookmarkStart w:id="32" w:name="_Toc166695684"/>
       <w:r>
         <w:t>MongoDB</w:t>
       </w:r>
@@ -9926,15 +9827,7 @@
           <w:sz w:val="24"/>
           <w:szCs w:val="24"/>
         </w:rPr>
-        <w:t xml:space="preserve">The document model is structured like a JSON file, which makes it intuitive for developers to work with, as they can store data in a format that closely resembles their application's data. MongoDB supports indexing, replications, load balancing, and more features to make it faster and more scalable. Its architecture allows for horizontal scaling and the distribution of data across multiple servers, enabling it to handle large volumes of data and high traffic loads efficiently. This scalability feature is a key advantage for growing applications, ensuring they can expand without the need to redesign the </w:t>
-      </w:r>
-      <w:r>
-        <w:rPr>
-          <w:sz w:val="24"/>
-          <w:szCs w:val="24"/>
-        </w:rPr>
-        <w:lastRenderedPageBreak/>
-        <w:t>database structure.</w:t>
+        <w:t>The document model is structured like a JSON file, which makes it intuitive for developers to work with, as they can store data in a format that closely resembles their application's data. MongoDB supports indexing, replications, load balancing, and more features to make it faster and more scalable. Its architecture allows for horizontal scaling and the distribution of data across multiple servers, enabling it to handle large volumes of data and high traffic loads efficiently. This scalability feature is a key advantage for growing applications, ensuring they can expand without the need to redesign the database structure.</w:t>
       </w:r>
       <w:r>
         <w:rPr>
@@ -9963,7 +9856,7 @@
         </w:rPr>
       </w:pPr>
       <w:bookmarkStart w:id="33" w:name="_Toc1292449401"/>
-      <w:bookmarkStart w:id="34" w:name="_Toc165894003"/>
+      <w:bookmarkStart w:id="34" w:name="_Toc166695685"/>
       <w:r>
         <w:t>Gamification</w:t>
       </w:r>
@@ -10024,7 +9917,7 @@
         <w:pStyle w:val="Heading1"/>
       </w:pPr>
       <w:bookmarkStart w:id="35" w:name="_Toc244377116"/>
-      <w:bookmarkStart w:id="36" w:name="_Toc165894004"/>
+      <w:bookmarkStart w:id="36" w:name="_Toc166695686"/>
       <w:r>
         <w:t>Expected Achiev</w:t>
       </w:r>
@@ -10259,7 +10152,7 @@
         <w:pStyle w:val="Heading1"/>
       </w:pPr>
       <w:bookmarkStart w:id="37" w:name="_Toc575772785"/>
-      <w:bookmarkStart w:id="38" w:name="_Toc165894005"/>
+      <w:bookmarkStart w:id="38" w:name="_Toc166695687"/>
       <w:r>
         <w:t>Engineering Process</w:t>
       </w:r>
@@ -10384,15 +10277,7 @@
           <w:sz w:val="24"/>
           <w:szCs w:val="24"/>
         </w:rPr>
-        <w:t xml:space="preserve">of </w:t>
-      </w:r>
-      <w:r>
-        <w:rPr>
-          <w:sz w:val="24"/>
-          <w:szCs w:val="24"/>
-        </w:rPr>
-        <w:lastRenderedPageBreak/>
-        <w:t>frameworks and libraries,</w:t>
+        <w:t>of frameworks and libraries,</w:t>
       </w:r>
       <w:r>
         <w:rPr>
@@ -10445,7 +10330,7 @@
         <w:bidi w:val="0"/>
       </w:pPr>
       <w:bookmarkStart w:id="39" w:name="_Toc2064319564"/>
-      <w:bookmarkStart w:id="40" w:name="_Toc165894006"/>
+      <w:bookmarkStart w:id="40" w:name="_Toc166695688"/>
       <w:r>
         <w:t>Process</w:t>
       </w:r>
@@ -10733,7 +10618,7 @@
         <w:pStyle w:val="ListParagraph"/>
         <w:numPr>
           <w:ilvl w:val="0"/>
-          <w:numId w:val="2"/>
+          <w:numId w:val="3"/>
         </w:numPr>
         <w:bidi w:val="0"/>
         <w:rPr>
@@ -10748,16 +10633,207 @@
           <w:sz w:val="24"/>
           <w:szCs w:val="24"/>
         </w:rPr>
-        <w:t>Express.js provides a powerful and flexible routing system, making it easy to define and handle routes for different HTTP methods</w:t>
-      </w:r>
-      <w:r>
-        <w:rPr>
-          <w:rFonts w:ascii="system-ui" w:eastAsia="system-ui" w:hAnsi="system-ui" w:cs="system-ui"/>
-          <w:color w:val="ECECEC"/>
+        <w:t>Express.js provides a powerful and flexible routing system, making it easy to define and handle routes for different HTTP method</w:t>
+      </w:r>
+      <w:r>
+        <w:rPr>
+          <w:rFonts w:eastAsiaTheme="minorEastAsia"/>
+          <w:sz w:val="24"/>
+          <w:szCs w:val="24"/>
+        </w:rPr>
+        <w:t>s.</w:t>
+      </w:r>
+    </w:p>
+    <w:p>
+      <w:pPr>
+        <w:pStyle w:val="ListParagraph"/>
+        <w:numPr>
+          <w:ilvl w:val="0"/>
+          <w:numId w:val="3"/>
+        </w:numPr>
+        <w:bidi w:val="0"/>
+        <w:rPr>
+          <w:rFonts w:eastAsiaTheme="minorEastAsia"/>
+          <w:sz w:val="24"/>
+          <w:szCs w:val="24"/>
+        </w:rPr>
+      </w:pPr>
+      <w:r>
+        <w:rPr>
+          <w:rFonts w:eastAsiaTheme="minorEastAsia"/>
+          <w:sz w:val="24"/>
+          <w:szCs w:val="24"/>
+        </w:rPr>
+        <w:t>The framework is known for its performance and scalability, making it suitable for building e</w:t>
+      </w:r>
+      <w:r>
+        <w:rPr>
+          <w:rFonts w:eastAsiaTheme="minorEastAsia"/>
+          <w:sz w:val="24"/>
+          <w:szCs w:val="24"/>
+        </w:rPr>
+        <w:t>fficient server-side</w:t>
+      </w:r>
+      <w:r>
+        <w:rPr>
+          <w:rFonts w:eastAsiaTheme="minorEastAsia"/>
+          <w:sz w:val="24"/>
+          <w:szCs w:val="24"/>
+        </w:rPr>
+        <w:t xml:space="preserve"> applications, capable of handling the dynamic content generated by the ChatGPT API.</w:t>
+      </w:r>
+    </w:p>
+    <w:p>
+      <w:pPr>
+        <w:pStyle w:val="ListParagraph"/>
+        <w:numPr>
+          <w:ilvl w:val="0"/>
+          <w:numId w:val="3"/>
+        </w:numPr>
+        <w:bidi w:val="0"/>
+        <w:rPr>
+          <w:rFonts w:eastAsiaTheme="minorEastAsia"/>
+          <w:sz w:val="24"/>
+          <w:szCs w:val="24"/>
+        </w:rPr>
+      </w:pPr>
+      <w:r>
+        <w:rPr>
+          <w:rFonts w:eastAsiaTheme="minorEastAsia"/>
+          <w:sz w:val="24"/>
+          <w:szCs w:val="24"/>
+        </w:rPr>
+        <w:t>Express.js supports an extensive middleware ecosystem, allowing developers to integrate various middleware functions for tasks like authentication, logging, and error handling.</w:t>
+      </w:r>
+    </w:p>
+    <w:p>
+      <w:pPr>
+        <w:bidi w:val="0"/>
+        <w:rPr>
+          <w:sz w:val="24"/>
+          <w:szCs w:val="24"/>
+        </w:rPr>
+      </w:pPr>
+      <w:r>
+        <w:rPr>
+          <w:sz w:val="24"/>
+          <w:szCs w:val="24"/>
+        </w:rPr>
+        <w:t>Our framework of choice for the project was Angular, due to our prior experience with it, and several powerful features for building dynamic single-page applications (SPAs), which we found preferrable to the competition:</w:t>
+      </w:r>
+    </w:p>
+    <w:p>
+      <w:pPr>
+        <w:pStyle w:val="ListParagraph"/>
+        <w:numPr>
+          <w:ilvl w:val="0"/>
+          <w:numId w:val="7"/>
+        </w:numPr>
+        <w:bidi w:val="0"/>
+        <w:rPr>
+          <w:sz w:val="24"/>
+          <w:szCs w:val="24"/>
+        </w:rPr>
+      </w:pPr>
+      <w:r>
+        <w:rPr>
+          <w:sz w:val="24"/>
+          <w:szCs w:val="24"/>
+        </w:rPr>
+        <w:t>Angular is component based,</w:t>
+      </w:r>
+      <w:r>
+        <w:rPr>
+          <w:sz w:val="24"/>
+          <w:szCs w:val="24"/>
+        </w:rPr>
+        <w:t xml:space="preserve"> enabling us to develop reusable and maintainable code structures, and</w:t>
+      </w:r>
+      <w:r>
+        <w:rPr>
+          <w:sz w:val="24"/>
+          <w:szCs w:val="24"/>
+        </w:rPr>
+        <w:t xml:space="preserve"> making the workflow much more organized compared to libraries like React</w:t>
+      </w:r>
+      <w:r>
+        <w:rPr>
           <w:sz w:val="24"/>
           <w:szCs w:val="24"/>
         </w:rPr>
         <w:t>.</w:t>
+      </w:r>
+    </w:p>
+    <w:p>
+      <w:pPr>
+        <w:pStyle w:val="ListParagraph"/>
+        <w:numPr>
+          <w:ilvl w:val="0"/>
+          <w:numId w:val="7"/>
+        </w:numPr>
+        <w:bidi w:val="0"/>
+        <w:rPr>
+          <w:sz w:val="24"/>
+          <w:szCs w:val="24"/>
+        </w:rPr>
+      </w:pPr>
+      <w:r>
+        <w:rPr>
+          <w:sz w:val="24"/>
+          <w:szCs w:val="24"/>
+        </w:rPr>
+        <w:t>Angular is opinionated, meaning the developer must follow a consistent set of design patterns, as opposed to the competition, where much more ways of constructing the application exist, meaning that every developer will have a different method of implementing various basic features, and consequently, solving certain issues or taking over other developer’s code could become more difficult. Therefore, we see Angular’s more restrictive approach as a plus.</w:t>
+      </w:r>
+    </w:p>
+    <w:p>
+      <w:pPr>
+        <w:pStyle w:val="ListParagraph"/>
+        <w:numPr>
+          <w:ilvl w:val="0"/>
+          <w:numId w:val="7"/>
+        </w:numPr>
+        <w:bidi w:val="0"/>
+        <w:rPr>
+          <w:sz w:val="24"/>
+          <w:szCs w:val="24"/>
+        </w:rPr>
+      </w:pPr>
+      <w:r>
+        <w:rPr>
+          <w:sz w:val="24"/>
+          <w:szCs w:val="24"/>
+        </w:rPr>
+        <w:t>Angular is built from the ground up with TypeScript in mind, a language that has several advantages over JavaScript, such as being more organized, having extra features, and being able to spot compilation errors before running the code.</w:t>
+      </w:r>
+    </w:p>
+    <w:p>
+      <w:pPr>
+        <w:bidi w:val="0"/>
+        <w:rPr>
+          <w:sz w:val="24"/>
+          <w:szCs w:val="24"/>
+        </w:rPr>
+      </w:pPr>
+      <w:r>
+        <w:rPr>
+          <w:sz w:val="24"/>
+          <w:szCs w:val="24"/>
+        </w:rPr>
+        <w:t>For data management, MongoDB was selected as our database solution.</w:t>
+      </w:r>
+      <w:r>
+        <w:rPr>
+          <w:sz w:val="24"/>
+          <w:szCs w:val="24"/>
+        </w:rPr>
+        <w:t xml:space="preserve"> </w:t>
+      </w:r>
+      <w:r>
+        <w:rPr>
+          <w:sz w:val="24"/>
+          <w:szCs w:val="24"/>
+        </w:rPr>
+        <w:t>There were several reasons for our choice:</w:t>
       </w:r>
     </w:p>
     <w:p>
@@ -10769,34 +10845,54 @@
         </w:numPr>
         <w:bidi w:val="0"/>
         <w:rPr>
+          <w:sz w:val="24"/>
+          <w:szCs w:val="24"/>
+        </w:rPr>
+      </w:pPr>
+      <w:r>
+        <w:rPr>
           <w:rFonts w:eastAsiaTheme="minorEastAsia"/>
-          <w:sz w:val="24"/>
-          <w:szCs w:val="24"/>
-        </w:rPr>
-      </w:pPr>
+          <w:color w:val="000000" w:themeColor="text1"/>
+          <w:sz w:val="24"/>
+          <w:szCs w:val="24"/>
+        </w:rPr>
+        <w:t xml:space="preserve">MongoDB’s NoSQL nature </w:t>
+      </w:r>
       <w:r>
         <w:rPr>
           <w:rFonts w:eastAsiaTheme="minorEastAsia"/>
-          <w:sz w:val="24"/>
-          <w:szCs w:val="24"/>
-        </w:rPr>
-        <w:t>The framework is known for its performance and scalability, making it suitable for building e</w:t>
+          <w:color w:val="000000" w:themeColor="text1"/>
+          <w:sz w:val="24"/>
+          <w:szCs w:val="24"/>
+        </w:rPr>
+        <w:t xml:space="preserve">was </w:t>
       </w:r>
       <w:r>
         <w:rPr>
           <w:rFonts w:eastAsiaTheme="minorEastAsia"/>
-          <w:sz w:val="24"/>
-          <w:szCs w:val="24"/>
-        </w:rPr>
-        <w:t>fficient server-side</w:t>
+          <w:color w:val="000000" w:themeColor="text1"/>
+          <w:sz w:val="24"/>
+          <w:szCs w:val="24"/>
+        </w:rPr>
+        <w:t>ideal for storing the flexible and varied data types associated with language learning content</w:t>
       </w:r>
       <w:r>
         <w:rPr>
           <w:rFonts w:eastAsiaTheme="minorEastAsia"/>
-          <w:sz w:val="24"/>
-          <w:szCs w:val="24"/>
-        </w:rPr>
-        <w:t xml:space="preserve"> applications, capable of handling the dynamic content generated by the ChatGPT API.</w:t>
+          <w:color w:val="000000" w:themeColor="text1"/>
+          <w:sz w:val="24"/>
+          <w:szCs w:val="24"/>
+        </w:rPr>
+        <w:t>, user profiles, and interaction histories</w:t>
+      </w:r>
+      <w:r>
+        <w:rPr>
+          <w:rFonts w:eastAsiaTheme="minorEastAsia"/>
+          <w:color w:val="000000" w:themeColor="text1"/>
+          <w:sz w:val="24"/>
+          <w:szCs w:val="24"/>
+        </w:rPr>
+        <w:t>.</w:t>
       </w:r>
     </w:p>
     <w:p>
@@ -10808,34 +10904,16 @@
         </w:numPr>
         <w:bidi w:val="0"/>
         <w:rPr>
-          <w:rFonts w:eastAsiaTheme="minorEastAsia"/>
-          <w:sz w:val="24"/>
-          <w:szCs w:val="24"/>
-        </w:rPr>
-      </w:pPr>
-      <w:r>
-        <w:rPr>
-          <w:rFonts w:eastAsiaTheme="minorEastAsia"/>
-          <w:sz w:val="24"/>
-          <w:szCs w:val="24"/>
-        </w:rPr>
-        <w:t>Express.js supports an extensive middleware ecosystem, allowing developers to integrate various middleware functions for tasks like authentication, logging, and error handling.</w:t>
-      </w:r>
-    </w:p>
-    <w:p>
-      <w:pPr>
-        <w:bidi w:val="0"/>
-        <w:rPr>
-          <w:sz w:val="24"/>
-          <w:szCs w:val="24"/>
-        </w:rPr>
-      </w:pPr>
-      <w:r>
-        <w:rPr>
-          <w:sz w:val="24"/>
-          <w:szCs w:val="24"/>
-        </w:rPr>
-        <w:t>Our framework of choice for the project was Angular, due to our prior experience with it, and several powerful features for building dynamic single-page applications (SPAs), which we found preferrable to the competition:</w:t>
+          <w:sz w:val="24"/>
+          <w:szCs w:val="24"/>
+        </w:rPr>
+      </w:pPr>
+      <w:r>
+        <w:rPr>
+          <w:sz w:val="24"/>
+          <w:szCs w:val="24"/>
+        </w:rPr>
+        <w:t>Its scalability and performance, coupled with its ease of integration with Node.js, made it an optimal choice for managing the application's data needs efficiently.</w:t>
       </w:r>
     </w:p>
     <w:p>
@@ -10843,7 +10921,7 @@
         <w:pStyle w:val="ListParagraph"/>
         <w:numPr>
           <w:ilvl w:val="0"/>
-          <w:numId w:val="6"/>
+          <w:numId w:val="2"/>
         </w:numPr>
         <w:bidi w:val="0"/>
         <w:rPr>
@@ -10856,22 +10934,254 @@
           <w:sz w:val="24"/>
           <w:szCs w:val="24"/>
         </w:rPr>
-        <w:lastRenderedPageBreak/>
-        <w:t>Angular is component based,</w:t>
-      </w:r>
-      <w:r>
-        <w:rPr>
-          <w:sz w:val="24"/>
-          <w:szCs w:val="24"/>
-        </w:rPr>
-        <w:t xml:space="preserve"> enabling us to develop reusable and maintainable code structures, and</w:t>
-      </w:r>
-      <w:r>
-        <w:rPr>
-          <w:sz w:val="24"/>
-          <w:szCs w:val="24"/>
-        </w:rPr>
-        <w:t xml:space="preserve"> making the workflow much more organized compared to libraries like React</w:t>
+        <w:t xml:space="preserve">As a result of </w:t>
+      </w:r>
+      <w:r>
+        <w:rPr>
+          <w:sz w:val="24"/>
+          <w:szCs w:val="24"/>
+        </w:rPr>
+        <w:t>MongoDB</w:t>
+      </w:r>
+      <w:r>
+        <w:rPr>
+          <w:sz w:val="24"/>
+          <w:szCs w:val="24"/>
+        </w:rPr>
+        <w:t>’s popularity</w:t>
+      </w:r>
+      <w:r>
+        <w:rPr>
+          <w:sz w:val="24"/>
+          <w:szCs w:val="24"/>
+        </w:rPr>
+        <w:t>, extensive documentation and resources are available for the platform</w:t>
+      </w:r>
+      <w:r>
+        <w:rPr>
+          <w:sz w:val="24"/>
+          <w:szCs w:val="24"/>
+        </w:rPr>
+        <w:t xml:space="preserve">, </w:t>
+      </w:r>
+      <w:r>
+        <w:rPr>
+          <w:sz w:val="24"/>
+          <w:szCs w:val="24"/>
+        </w:rPr>
+        <w:t>which meant that</w:t>
+      </w:r>
+      <w:r>
+        <w:rPr>
+          <w:sz w:val="24"/>
+          <w:szCs w:val="24"/>
+        </w:rPr>
+        <w:t xml:space="preserve"> </w:t>
+      </w:r>
+      <w:r>
+        <w:rPr>
+          <w:sz w:val="24"/>
+          <w:szCs w:val="24"/>
+        </w:rPr>
+        <w:t xml:space="preserve">using the program and </w:t>
+      </w:r>
+      <w:r>
+        <w:rPr>
+          <w:sz w:val="24"/>
+          <w:szCs w:val="24"/>
+        </w:rPr>
+        <w:t>finding solutions to related issues would be</w:t>
+      </w:r>
+      <w:r>
+        <w:rPr>
+          <w:sz w:val="24"/>
+          <w:szCs w:val="24"/>
+        </w:rPr>
+        <w:t xml:space="preserve"> </w:t>
+      </w:r>
+      <w:r>
+        <w:rPr>
+          <w:sz w:val="24"/>
+          <w:szCs w:val="24"/>
+        </w:rPr>
+        <w:t>more straightforward</w:t>
+      </w:r>
+      <w:r>
+        <w:rPr>
+          <w:sz w:val="24"/>
+          <w:szCs w:val="24"/>
+        </w:rPr>
+        <w:t>.</w:t>
+      </w:r>
+    </w:p>
+    <w:p>
+      <w:pPr>
+        <w:bidi w:val="0"/>
+        <w:rPr>
+          <w:sz w:val="24"/>
+          <w:szCs w:val="24"/>
+        </w:rPr>
+      </w:pPr>
+      <w:r>
+        <w:rPr>
+          <w:sz w:val="24"/>
+          <w:szCs w:val="24"/>
+        </w:rPr>
+        <w:t xml:space="preserve">The main part of the GPTalk </w:t>
+      </w:r>
+      <w:r>
+        <w:rPr>
+          <w:sz w:val="24"/>
+          <w:szCs w:val="24"/>
+        </w:rPr>
+        <w:t>puzzle</w:t>
+      </w:r>
+      <w:r>
+        <w:rPr>
+          <w:sz w:val="24"/>
+          <w:szCs w:val="24"/>
+        </w:rPr>
+        <w:t xml:space="preserve"> is of course the LLM we would choose to handle the application</w:t>
+      </w:r>
+      <w:r>
+        <w:rPr>
+          <w:sz w:val="24"/>
+          <w:szCs w:val="24"/>
+        </w:rPr>
+        <w:t>’</w:t>
+      </w:r>
+      <w:r>
+        <w:rPr>
+          <w:sz w:val="24"/>
+          <w:szCs w:val="24"/>
+        </w:rPr>
+        <w:t>s main ta</w:t>
+      </w:r>
+      <w:r>
+        <w:rPr>
+          <w:sz w:val="24"/>
+          <w:szCs w:val="24"/>
+        </w:rPr>
+        <w:t>sks</w:t>
+      </w:r>
+      <w:r>
+        <w:rPr>
+          <w:sz w:val="24"/>
+          <w:szCs w:val="24"/>
+        </w:rPr>
+        <w:t>:</w:t>
+      </w:r>
+      <w:r>
+        <w:rPr>
+          <w:sz w:val="24"/>
+          <w:szCs w:val="24"/>
+        </w:rPr>
+        <w:t xml:space="preserve"> providing the user with accurate and diverse responses, </w:t>
+      </w:r>
+      <w:r>
+        <w:rPr>
+          <w:sz w:val="24"/>
+          <w:szCs w:val="24"/>
+        </w:rPr>
+        <w:t>exercises,</w:t>
+      </w:r>
+      <w:r>
+        <w:rPr>
+          <w:sz w:val="24"/>
+          <w:szCs w:val="24"/>
+        </w:rPr>
+        <w:t xml:space="preserve"> and general</w:t>
+      </w:r>
+      <w:r>
+        <w:rPr>
+          <w:sz w:val="24"/>
+          <w:szCs w:val="24"/>
+        </w:rPr>
+        <w:t xml:space="preserve"> educational</w:t>
+      </w:r>
+      <w:r>
+        <w:rPr>
+          <w:sz w:val="24"/>
+          <w:szCs w:val="24"/>
+        </w:rPr>
+        <w:t xml:space="preserve"> information</w:t>
+      </w:r>
+      <w:r>
+        <w:rPr>
+          <w:sz w:val="24"/>
+          <w:szCs w:val="24"/>
+        </w:rPr>
+        <w:t xml:space="preserve">. </w:t>
+      </w:r>
+      <w:r>
+        <w:rPr>
+          <w:sz w:val="24"/>
+          <w:szCs w:val="24"/>
+        </w:rPr>
+        <w:t xml:space="preserve">Without a sufficiently capable </w:t>
+      </w:r>
+      <w:r>
+        <w:rPr>
+          <w:sz w:val="24"/>
+          <w:szCs w:val="24"/>
+        </w:rPr>
+        <w:t>language API</w:t>
+      </w:r>
+      <w:r>
+        <w:rPr>
+          <w:sz w:val="24"/>
+          <w:szCs w:val="24"/>
+        </w:rPr>
+        <w:t xml:space="preserve">, none of those features would properly work, </w:t>
+      </w:r>
+      <w:r>
+        <w:rPr>
+          <w:sz w:val="24"/>
+          <w:szCs w:val="24"/>
+        </w:rPr>
+        <w:t>making the app unreliable. Although with current language learning model technology getting 100% accurate responses is not yet possible</w:t>
+      </w:r>
+      <w:r>
+        <w:rPr>
+          <w:sz w:val="24"/>
+          <w:szCs w:val="24"/>
+        </w:rPr>
+        <w:t>, O</w:t>
+      </w:r>
+      <w:r>
+        <w:rPr>
+          <w:sz w:val="24"/>
+          <w:szCs w:val="24"/>
+        </w:rPr>
+        <w:t xml:space="preserve">penAI’s GPT-4 </w:t>
+      </w:r>
+      <w:r>
+        <w:rPr>
+          <w:sz w:val="24"/>
+          <w:szCs w:val="24"/>
+        </w:rPr>
+        <w:t>is one model that getting close to such results</w:t>
+      </w:r>
+      <w:r>
+        <w:rPr>
+          <w:sz w:val="24"/>
+          <w:szCs w:val="24"/>
+        </w:rPr>
+        <w:t>, and its capabilities</w:t>
+      </w:r>
+      <w:r>
+        <w:rPr>
+          <w:sz w:val="24"/>
+          <w:szCs w:val="24"/>
+        </w:rPr>
+        <w:t xml:space="preserve"> in our project’s area of interest</w:t>
+      </w:r>
+      <w:r>
+        <w:rPr>
+          <w:sz w:val="24"/>
+          <w:szCs w:val="24"/>
+        </w:rPr>
+        <w:t xml:space="preserve"> put it ahead of the competition:</w:t>
       </w:r>
     </w:p>
     <w:p>
@@ -10879,418 +11189,7 @@
         <w:pStyle w:val="ListParagraph"/>
         <w:numPr>
           <w:ilvl w:val="0"/>
-          <w:numId w:val="6"/>
-        </w:numPr>
-        <w:bidi w:val="0"/>
-        <w:rPr>
-          <w:sz w:val="24"/>
-          <w:szCs w:val="24"/>
-        </w:rPr>
-      </w:pPr>
-      <w:r>
-        <w:rPr>
-          <w:sz w:val="24"/>
-          <w:szCs w:val="24"/>
-        </w:rPr>
-        <w:t>Angular is opinionated, meaning the developer must follow a consistent set of design patterns, as opposed to the competition, where much more ways of constructing the application exist, meaning that every developer will have a different method of implementing various basic features, and consequently, solving certain issues or taking over other developer’s code could become more difficult. Therefore, we see Angular’s more restrictive approach as a plus.</w:t>
-      </w:r>
-    </w:p>
-    <w:p>
-      <w:pPr>
-        <w:pStyle w:val="ListParagraph"/>
-        <w:numPr>
-          <w:ilvl w:val="0"/>
-          <w:numId w:val="6"/>
-        </w:numPr>
-        <w:bidi w:val="0"/>
-        <w:rPr>
-          <w:sz w:val="24"/>
-          <w:szCs w:val="24"/>
-        </w:rPr>
-      </w:pPr>
-      <w:r>
-        <w:rPr>
-          <w:sz w:val="24"/>
-          <w:szCs w:val="24"/>
-        </w:rPr>
-        <w:t>Angular is built from the ground up with TypeScript in mind, a language that has several advantages over JavaScript, such as being more organized, having extra features, and being able to spot compilation errors before running the code.</w:t>
-      </w:r>
-    </w:p>
-    <w:p>
-      <w:pPr>
-        <w:bidi w:val="0"/>
-        <w:rPr>
-          <w:sz w:val="24"/>
-          <w:szCs w:val="24"/>
-        </w:rPr>
-      </w:pPr>
-      <w:r>
-        <w:rPr>
-          <w:sz w:val="24"/>
-          <w:szCs w:val="24"/>
-        </w:rPr>
-        <w:t>For data management, MongoDB was selected as our database solution.</w:t>
-      </w:r>
-      <w:r>
-        <w:rPr>
-          <w:sz w:val="24"/>
-          <w:szCs w:val="24"/>
-        </w:rPr>
-        <w:t xml:space="preserve"> </w:t>
-      </w:r>
-      <w:r>
-        <w:rPr>
-          <w:sz w:val="24"/>
-          <w:szCs w:val="24"/>
-        </w:rPr>
-        <w:t>There were several reasons for our choice:</w:t>
-      </w:r>
-    </w:p>
-    <w:p>
-      <w:pPr>
-        <w:pStyle w:val="ListParagraph"/>
-        <w:numPr>
-          <w:ilvl w:val="0"/>
-          <w:numId w:val="1"/>
-        </w:numPr>
-        <w:bidi w:val="0"/>
-        <w:rPr>
-          <w:sz w:val="24"/>
-          <w:szCs w:val="24"/>
-        </w:rPr>
-      </w:pPr>
-      <w:r>
-        <w:rPr>
-          <w:rFonts w:eastAsiaTheme="minorEastAsia"/>
-          <w:color w:val="000000" w:themeColor="text1"/>
-          <w:sz w:val="24"/>
-          <w:szCs w:val="24"/>
-        </w:rPr>
-        <w:t xml:space="preserve">MongoDB’s NoSQL nature </w:t>
-      </w:r>
-      <w:r>
-        <w:rPr>
-          <w:rFonts w:eastAsiaTheme="minorEastAsia"/>
-          <w:color w:val="000000" w:themeColor="text1"/>
-          <w:sz w:val="24"/>
-          <w:szCs w:val="24"/>
-        </w:rPr>
-        <w:t xml:space="preserve">was </w:t>
-      </w:r>
-      <w:r>
-        <w:rPr>
-          <w:rFonts w:eastAsiaTheme="minorEastAsia"/>
-          <w:color w:val="000000" w:themeColor="text1"/>
-          <w:sz w:val="24"/>
-          <w:szCs w:val="24"/>
-        </w:rPr>
-        <w:t>ideal for storing the flexible and varied data types associated with language learning content</w:t>
-      </w:r>
-      <w:r>
-        <w:rPr>
-          <w:rFonts w:eastAsiaTheme="minorEastAsia"/>
-          <w:color w:val="000000" w:themeColor="text1"/>
-          <w:sz w:val="24"/>
-          <w:szCs w:val="24"/>
-        </w:rPr>
-        <w:t>, user profiles, and interaction histories</w:t>
-      </w:r>
-    </w:p>
-    <w:p>
-      <w:pPr>
-        <w:pStyle w:val="ListParagraph"/>
-        <w:numPr>
-          <w:ilvl w:val="0"/>
-          <w:numId w:val="1"/>
-        </w:numPr>
-        <w:bidi w:val="0"/>
-        <w:rPr>
-          <w:sz w:val="24"/>
-          <w:szCs w:val="24"/>
-        </w:rPr>
-      </w:pPr>
-      <w:r>
-        <w:rPr>
-          <w:sz w:val="24"/>
-          <w:szCs w:val="24"/>
-        </w:rPr>
-        <w:t>Its scalability and performance, coupled with its ease of integration with Node.js, made it an optimal choice for managing the application's data needs efficiently.</w:t>
-      </w:r>
-    </w:p>
-    <w:p>
-      <w:pPr>
-        <w:pStyle w:val="ListParagraph"/>
-        <w:numPr>
-          <w:ilvl w:val="0"/>
-          <w:numId w:val="1"/>
-        </w:numPr>
-        <w:bidi w:val="0"/>
-        <w:rPr>
-          <w:sz w:val="24"/>
-          <w:szCs w:val="24"/>
-        </w:rPr>
-      </w:pPr>
-      <w:r>
-        <w:rPr>
-          <w:sz w:val="24"/>
-          <w:szCs w:val="24"/>
-        </w:rPr>
-        <w:t xml:space="preserve">As a result of </w:t>
-      </w:r>
-      <w:r>
-        <w:rPr>
-          <w:sz w:val="24"/>
-          <w:szCs w:val="24"/>
-        </w:rPr>
-        <w:t>MongoDB</w:t>
-      </w:r>
-      <w:r>
-        <w:rPr>
-          <w:sz w:val="24"/>
-          <w:szCs w:val="24"/>
-        </w:rPr>
-        <w:t>’s popularity</w:t>
-      </w:r>
-      <w:r>
-        <w:rPr>
-          <w:sz w:val="24"/>
-          <w:szCs w:val="24"/>
-        </w:rPr>
-        <w:t>, extensive documentation and resources are available for the platform</w:t>
-      </w:r>
-      <w:r>
-        <w:rPr>
-          <w:sz w:val="24"/>
-          <w:szCs w:val="24"/>
-        </w:rPr>
-        <w:t xml:space="preserve">, </w:t>
-      </w:r>
-      <w:r>
-        <w:rPr>
-          <w:sz w:val="24"/>
-          <w:szCs w:val="24"/>
-        </w:rPr>
-        <w:t>which meant that</w:t>
-      </w:r>
-      <w:r>
-        <w:rPr>
-          <w:sz w:val="24"/>
-          <w:szCs w:val="24"/>
-        </w:rPr>
-        <w:t xml:space="preserve"> </w:t>
-      </w:r>
-      <w:r>
-        <w:rPr>
-          <w:sz w:val="24"/>
-          <w:szCs w:val="24"/>
-        </w:rPr>
-        <w:t xml:space="preserve">using the program and </w:t>
-      </w:r>
-      <w:r>
-        <w:rPr>
-          <w:sz w:val="24"/>
-          <w:szCs w:val="24"/>
-        </w:rPr>
-        <w:t>finding solutions to related issues would be</w:t>
-      </w:r>
-      <w:r>
-        <w:rPr>
-          <w:sz w:val="24"/>
-          <w:szCs w:val="24"/>
-        </w:rPr>
-        <w:t xml:space="preserve"> </w:t>
-      </w:r>
-      <w:r>
-        <w:rPr>
-          <w:sz w:val="24"/>
-          <w:szCs w:val="24"/>
-        </w:rPr>
-        <w:t>more straightforward</w:t>
-      </w:r>
-      <w:r>
-        <w:rPr>
-          <w:sz w:val="24"/>
-          <w:szCs w:val="24"/>
-        </w:rPr>
-        <w:t>.</w:t>
-      </w:r>
-    </w:p>
-    <w:p>
-      <w:pPr>
-        <w:bidi w:val="0"/>
-        <w:rPr>
-          <w:sz w:val="24"/>
-          <w:szCs w:val="24"/>
-        </w:rPr>
-      </w:pPr>
-      <w:r>
-        <w:rPr>
-          <w:sz w:val="24"/>
-          <w:szCs w:val="24"/>
-        </w:rPr>
-        <w:t xml:space="preserve">The main part of the GPTalk </w:t>
-      </w:r>
-      <w:r>
-        <w:rPr>
-          <w:sz w:val="24"/>
-          <w:szCs w:val="24"/>
-        </w:rPr>
-        <w:t>puzzle</w:t>
-      </w:r>
-      <w:r>
-        <w:rPr>
-          <w:sz w:val="24"/>
-          <w:szCs w:val="24"/>
-        </w:rPr>
-        <w:t xml:space="preserve"> is of course the LLM we would choose to handle the application</w:t>
-      </w:r>
-      <w:r>
-        <w:rPr>
-          <w:sz w:val="24"/>
-          <w:szCs w:val="24"/>
-        </w:rPr>
-        <w:t>’</w:t>
-      </w:r>
-      <w:r>
-        <w:rPr>
-          <w:sz w:val="24"/>
-          <w:szCs w:val="24"/>
-        </w:rPr>
-        <w:t>s main ta</w:t>
-      </w:r>
-      <w:r>
-        <w:rPr>
-          <w:sz w:val="24"/>
-          <w:szCs w:val="24"/>
-        </w:rPr>
-        <w:t>sks</w:t>
-      </w:r>
-      <w:r>
-        <w:rPr>
-          <w:sz w:val="24"/>
-          <w:szCs w:val="24"/>
-        </w:rPr>
-        <w:t>:</w:t>
-      </w:r>
-      <w:r>
-        <w:rPr>
-          <w:sz w:val="24"/>
-          <w:szCs w:val="24"/>
-        </w:rPr>
-        <w:t xml:space="preserve"> providing the user with accurate and diverse responses, </w:t>
-      </w:r>
-      <w:r>
-        <w:rPr>
-          <w:sz w:val="24"/>
-          <w:szCs w:val="24"/>
-        </w:rPr>
-        <w:t>exercises,</w:t>
-      </w:r>
-      <w:r>
-        <w:rPr>
-          <w:sz w:val="24"/>
-          <w:szCs w:val="24"/>
-        </w:rPr>
-        <w:t xml:space="preserve"> and general</w:t>
-      </w:r>
-      <w:r>
-        <w:rPr>
-          <w:sz w:val="24"/>
-          <w:szCs w:val="24"/>
-        </w:rPr>
-        <w:t xml:space="preserve"> educational</w:t>
-      </w:r>
-      <w:r>
-        <w:rPr>
-          <w:sz w:val="24"/>
-          <w:szCs w:val="24"/>
-        </w:rPr>
-        <w:t xml:space="preserve"> information</w:t>
-      </w:r>
-      <w:r>
-        <w:rPr>
-          <w:sz w:val="24"/>
-          <w:szCs w:val="24"/>
-        </w:rPr>
-        <w:t xml:space="preserve">. </w:t>
-      </w:r>
-      <w:r>
-        <w:rPr>
-          <w:sz w:val="24"/>
-          <w:szCs w:val="24"/>
-        </w:rPr>
-        <w:t xml:space="preserve">Without a sufficiently capable </w:t>
-      </w:r>
-      <w:r>
-        <w:rPr>
-          <w:sz w:val="24"/>
-          <w:szCs w:val="24"/>
-        </w:rPr>
-        <w:t>language API</w:t>
-      </w:r>
-      <w:r>
-        <w:rPr>
-          <w:sz w:val="24"/>
-          <w:szCs w:val="24"/>
-        </w:rPr>
-        <w:t xml:space="preserve">, none of those features would properly work, </w:t>
-      </w:r>
-      <w:r>
-        <w:rPr>
-          <w:sz w:val="24"/>
-          <w:szCs w:val="24"/>
-        </w:rPr>
-        <w:t>making the app unreliable. Although with current language learning model technology getting 100% accurate responses is not yet possible</w:t>
-      </w:r>
-      <w:r>
-        <w:rPr>
-          <w:sz w:val="24"/>
-          <w:szCs w:val="24"/>
-        </w:rPr>
-        <w:t>, O</w:t>
-      </w:r>
-      <w:r>
-        <w:rPr>
-          <w:sz w:val="24"/>
-          <w:szCs w:val="24"/>
-        </w:rPr>
-        <w:t xml:space="preserve">penAI’s GPT-4 </w:t>
-      </w:r>
-      <w:r>
-        <w:rPr>
-          <w:sz w:val="24"/>
-          <w:szCs w:val="24"/>
-        </w:rPr>
-        <w:t>is one model that getting close to such results</w:t>
-      </w:r>
-      <w:r>
-        <w:rPr>
-          <w:sz w:val="24"/>
-          <w:szCs w:val="24"/>
-        </w:rPr>
-        <w:t>, and its capabilities</w:t>
-      </w:r>
-      <w:r>
-        <w:rPr>
-          <w:sz w:val="24"/>
-          <w:szCs w:val="24"/>
-        </w:rPr>
-        <w:t xml:space="preserve"> in our project’s area of interest</w:t>
-      </w:r>
-      <w:r>
-        <w:rPr>
-          <w:sz w:val="24"/>
-          <w:szCs w:val="24"/>
-        </w:rPr>
-        <w:t xml:space="preserve"> put it ahead of the competition:</w:t>
-      </w:r>
-    </w:p>
-    <w:p>
-      <w:pPr>
-        <w:pStyle w:val="ListParagraph"/>
-        <w:numPr>
-          <w:ilvl w:val="0"/>
-          <w:numId w:val="7"/>
+          <w:numId w:val="8"/>
         </w:numPr>
         <w:bidi w:val="0"/>
         <w:rPr>
@@ -11370,7 +11269,7 @@
         <w:pStyle w:val="ListParagraph"/>
         <w:numPr>
           <w:ilvl w:val="0"/>
-          <w:numId w:val="7"/>
+          <w:numId w:val="8"/>
         </w:numPr>
         <w:bidi w:val="0"/>
         <w:rPr>
@@ -11435,7 +11334,7 @@
         <w:pStyle w:val="ListParagraph"/>
         <w:numPr>
           <w:ilvl w:val="0"/>
-          <w:numId w:val="7"/>
+          <w:numId w:val="8"/>
         </w:numPr>
         <w:bidi w:val="0"/>
         <w:rPr>
@@ -11544,7 +11443,6 @@
           <w:sz w:val="24"/>
           <w:szCs w:val="24"/>
         </w:rPr>
-        <w:lastRenderedPageBreak/>
         <w:t>By integrating t</w:t>
       </w:r>
       <w:r>
@@ -11577,7 +11475,7 @@
         <w:bidi w:val="0"/>
       </w:pPr>
       <w:bookmarkStart w:id="41" w:name="_Toc480282151"/>
-      <w:bookmarkStart w:id="42" w:name="_Toc165894007"/>
+      <w:bookmarkStart w:id="42" w:name="_Toc166695689"/>
       <w:r>
         <w:t>Constraints</w:t>
       </w:r>
@@ -11787,11 +11685,58 @@
           <w:sz w:val="24"/>
           <w:szCs w:val="24"/>
         </w:rPr>
-        <w:t>poses anticipated challenges, notably in ensuring the future accuracy and relevance of its responses for our language learning platform. While the API's capability to generate dynamic content holds immense potential, the prospect of inaccuracies remains a concern that could impact the educational effectiveness of our application. To proactively address this, we plan to focus on crafting precise and context-aware prompts designed to steer the API towards generating content that closely aligns with our pedagogical goals.</w:t>
+        <w:t xml:space="preserve">poses anticipated challenges, notably in ensuring the future accuracy and relevance of its responses for our language learning platform. While the API's capability to generate dynamic content holds immense potential, the prospect of inaccuracies remains a concern that could impact the educational effectiveness of our application. To proactively address this, we </w:t>
+      </w:r>
+      <w:r>
+        <w:rPr>
+          <w:sz w:val="24"/>
+          <w:szCs w:val="24"/>
+        </w:rPr>
+        <w:t>will be</w:t>
+      </w:r>
+      <w:r>
+        <w:rPr>
+          <w:sz w:val="24"/>
+          <w:szCs w:val="24"/>
+        </w:rPr>
+        <w:t xml:space="preserve"> crafting precise and context-aware prompts designed to steer the API towards generating content that </w:t>
+      </w:r>
+      <w:r>
+        <w:rPr>
+          <w:sz w:val="24"/>
+          <w:szCs w:val="24"/>
+        </w:rPr>
+        <w:t>answers our various requirements</w:t>
+      </w:r>
+      <w:r>
+        <w:rPr>
+          <w:sz w:val="24"/>
+          <w:szCs w:val="24"/>
+        </w:rPr>
+        <w:t xml:space="preserve">. </w:t>
+      </w:r>
+      <w:r>
+        <w:rPr>
+          <w:sz w:val="24"/>
+          <w:szCs w:val="24"/>
+        </w:rPr>
+        <w:t>Some examples of the parameters given to the API are as follow</w:t>
+      </w:r>
+      <w:r>
+        <w:rPr>
+          <w:sz w:val="24"/>
+          <w:szCs w:val="24"/>
+        </w:rPr>
+        <w:t>s:</w:t>
       </w:r>
     </w:p>
     <w:p>
       <w:pPr>
+        <w:pStyle w:val="ListParagraph"/>
+        <w:numPr>
+          <w:ilvl w:val="0"/>
+          <w:numId w:val="1"/>
+        </w:numPr>
         <w:bidi w:val="0"/>
         <w:rPr>
           <w:sz w:val="24"/>
@@ -11803,14 +11748,21 @@
           <w:sz w:val="24"/>
           <w:szCs w:val="24"/>
         </w:rPr>
-        <w:t xml:space="preserve">The anticipated refinement process will involve a systematic approach to testing and adjusting our interactions with the API. This will be crucial for identifying the optimal strategies to elicit accurate and relevant responses. A deep dive into prompt engineering will be necessary to understand how nuanced queries can influence the quality of the generated content, </w:t>
-      </w:r>
-      <w:r>
-        <w:rPr>
-          <w:sz w:val="24"/>
-          <w:szCs w:val="24"/>
-        </w:rPr>
-        <w:t>ensuring it meets our strict standards for educational content</w:t>
+        <w:t>Sp</w:t>
+      </w:r>
+      <w:r>
+        <w:rPr>
+          <w:sz w:val="24"/>
+          <w:szCs w:val="24"/>
+        </w:rPr>
+        <w:t xml:space="preserve">ecifying the output format (JSON), without </w:t>
+      </w:r>
+      <w:r>
+        <w:rPr>
+          <w:sz w:val="24"/>
+          <w:szCs w:val="24"/>
+        </w:rPr>
+        <w:t>additional text in the response</w:t>
       </w:r>
       <w:r>
         <w:rPr>
@@ -11822,6 +11774,11 @@
     </w:p>
     <w:p>
       <w:pPr>
+        <w:pStyle w:val="ListParagraph"/>
+        <w:numPr>
+          <w:ilvl w:val="0"/>
+          <w:numId w:val="1"/>
+        </w:numPr>
         <w:bidi w:val="0"/>
         <w:rPr>
           <w:sz w:val="24"/>
@@ -11833,26 +11790,246 @@
           <w:sz w:val="24"/>
           <w:szCs w:val="24"/>
         </w:rPr>
-        <w:t>In addressing these challenges, we leaned on best practices, community support, and iterative testing. This approach allowed us to navigate the constraints effectively, ensuring our application was robust, user-friendly, and scalable.</w:t>
+        <w:t>Using a prompt template to allow the use of dynamic parameters in the prompts</w:t>
+      </w:r>
+      <w:r>
+        <w:rPr>
+          <w:sz w:val="24"/>
+          <w:szCs w:val="24"/>
+        </w:rPr>
+        <w:t>.</w:t>
       </w:r>
     </w:p>
     <w:p>
       <w:pPr>
+        <w:pStyle w:val="ListParagraph"/>
+        <w:numPr>
+          <w:ilvl w:val="0"/>
+          <w:numId w:val="1"/>
+        </w:numPr>
         <w:bidi w:val="0"/>
         <w:rPr>
           <w:sz w:val="24"/>
           <w:szCs w:val="24"/>
         </w:rPr>
       </w:pPr>
+      <w:r>
+        <w:rPr>
+          <w:sz w:val="24"/>
+          <w:szCs w:val="24"/>
+        </w:rPr>
+        <w:t>Limiting the number of questions in the response</w:t>
+      </w:r>
+      <w:r>
+        <w:rPr>
+          <w:sz w:val="24"/>
+          <w:szCs w:val="24"/>
+        </w:rPr>
+        <w:t>.</w:t>
+      </w:r>
     </w:p>
     <w:p>
       <w:pPr>
+        <w:pStyle w:val="ListParagraph"/>
+        <w:numPr>
+          <w:ilvl w:val="0"/>
+          <w:numId w:val="1"/>
+        </w:numPr>
+        <w:bidi w:val="0"/>
+        <w:rPr>
+          <w:sz w:val="24"/>
+          <w:szCs w:val="24"/>
+        </w:rPr>
+      </w:pPr>
+      <w:r>
+        <w:rPr>
+          <w:sz w:val="24"/>
+          <w:szCs w:val="24"/>
+        </w:rPr>
+        <w:t>Specifying language of the exercise we are generating</w:t>
+      </w:r>
+      <w:r>
+        <w:rPr>
+          <w:sz w:val="24"/>
+          <w:szCs w:val="24"/>
+        </w:rPr>
+        <w:t>.</w:t>
+      </w:r>
+    </w:p>
+    <w:p>
+      <w:pPr>
+        <w:pStyle w:val="ListParagraph"/>
+        <w:numPr>
+          <w:ilvl w:val="0"/>
+          <w:numId w:val="1"/>
+        </w:numPr>
+        <w:bidi w:val="0"/>
+        <w:rPr>
+          <w:sz w:val="24"/>
+          <w:szCs w:val="24"/>
+        </w:rPr>
+      </w:pPr>
+      <w:r>
+        <w:rPr>
+          <w:sz w:val="24"/>
+          <w:szCs w:val="24"/>
+        </w:rPr>
+        <w:t>Specifying the difficulty of the generated exercise</w:t>
+      </w:r>
+      <w:r>
+        <w:rPr>
+          <w:sz w:val="24"/>
+          <w:szCs w:val="24"/>
+        </w:rPr>
+        <w:t>.</w:t>
+      </w:r>
+    </w:p>
+    <w:p>
+      <w:pPr>
+        <w:pStyle w:val="ListParagraph"/>
+        <w:numPr>
+          <w:ilvl w:val="0"/>
+          <w:numId w:val="1"/>
+        </w:numPr>
+        <w:bidi w:val="0"/>
+        <w:rPr>
+          <w:sz w:val="24"/>
+          <w:szCs w:val="24"/>
+        </w:rPr>
+      </w:pPr>
+      <w:r>
+        <w:rPr>
+          <w:sz w:val="24"/>
+          <w:szCs w:val="24"/>
+        </w:rPr>
+        <w:t>Specifying the type of the generated exercise</w:t>
+      </w:r>
+      <w:r>
+        <w:rPr>
+          <w:sz w:val="24"/>
+          <w:szCs w:val="24"/>
+        </w:rPr>
+        <w:t>.</w:t>
+      </w:r>
+    </w:p>
+    <w:p>
+      <w:pPr>
+        <w:pStyle w:val="ListParagraph"/>
+        <w:numPr>
+          <w:ilvl w:val="0"/>
+          <w:numId w:val="1"/>
+        </w:numPr>
+        <w:bidi w:val="0"/>
+        <w:rPr>
+          <w:sz w:val="24"/>
+          <w:szCs w:val="24"/>
+        </w:rPr>
+      </w:pPr>
+      <w:r>
+        <w:rPr>
+          <w:sz w:val="24"/>
+          <w:szCs w:val="24"/>
+        </w:rPr>
+        <w:t>Requesting the generated response to be printed in a specific structure</w:t>
+      </w:r>
+      <w:r>
+        <w:rPr>
+          <w:sz w:val="24"/>
+          <w:szCs w:val="24"/>
+        </w:rPr>
+        <w:t>.</w:t>
+      </w:r>
+    </w:p>
+    <w:p>
+      <w:pPr>
+        <w:pStyle w:val="ListParagraph"/>
+        <w:numPr>
+          <w:ilvl w:val="0"/>
+          <w:numId w:val="1"/>
+        </w:numPr>
+        <w:bidi w:val="0"/>
+        <w:rPr>
+          <w:sz w:val="24"/>
+          <w:szCs w:val="24"/>
+        </w:rPr>
+      </w:pPr>
+      <w:r>
+        <w:rPr>
+          <w:sz w:val="24"/>
+          <w:szCs w:val="24"/>
+        </w:rPr>
+        <w:t>Usage of various keywords to get a more accurate result</w:t>
+      </w:r>
+      <w:r>
+        <w:rPr>
+          <w:sz w:val="24"/>
+          <w:szCs w:val="24"/>
+        </w:rPr>
+        <w:t>.</w:t>
+      </w:r>
+    </w:p>
+    <w:p>
+      <w:pPr>
+        <w:bidi w:val="0"/>
+        <w:rPr>
+          <w:sz w:val="24"/>
+          <w:szCs w:val="24"/>
+        </w:rPr>
+      </w:pPr>
+      <w:r>
+        <w:rPr>
+          <w:sz w:val="24"/>
+          <w:szCs w:val="24"/>
+        </w:rPr>
+        <w:t xml:space="preserve">The anticipated refinement process will involve a systematic approach to testing and adjusting our interactions with the API. This will be crucial for identifying the optimal strategies to elicit accurate and relevant responses. A deep dive into prompt engineering will be necessary to understand how nuanced queries can influence the quality of the generated content, </w:t>
+      </w:r>
+      <w:r>
+        <w:rPr>
+          <w:sz w:val="24"/>
+          <w:szCs w:val="24"/>
+        </w:rPr>
+        <w:t>ensuring it meets our strict standards for educational content</w:t>
+      </w:r>
+      <w:r>
+        <w:rPr>
+          <w:sz w:val="24"/>
+          <w:szCs w:val="24"/>
+        </w:rPr>
+        <w:t>.</w:t>
+      </w:r>
+    </w:p>
+    <w:p>
+      <w:pPr>
+        <w:bidi w:val="0"/>
+        <w:rPr>
+          <w:sz w:val="24"/>
+          <w:szCs w:val="24"/>
+        </w:rPr>
+      </w:pPr>
+      <w:r>
+        <w:rPr>
+          <w:sz w:val="24"/>
+          <w:szCs w:val="24"/>
+        </w:rPr>
+        <w:t>In addressing these challenges, we leaned on best practices, community support, and iterative testing. This approach allowed us to navigate the constraints effectively, ensuring our application was robust, user-friendly, and scalable.</w:t>
+      </w:r>
+    </w:p>
+    <w:p>
+      <w:pPr>
+        <w:bidi w:val="0"/>
+        <w:rPr>
+          <w:sz w:val="24"/>
+          <w:szCs w:val="24"/>
+        </w:rPr>
+      </w:pPr>
+    </w:p>
+    <w:p>
+      <w:pPr>
         <w:pStyle w:val="Heading1"/>
       </w:pPr>
       <w:bookmarkStart w:id="44" w:name="_Toc964433644"/>
-      <w:bookmarkStart w:id="45" w:name="_Toc165894008"/>
-      <w:r>
-        <w:lastRenderedPageBreak/>
+      <w:bookmarkStart w:id="45" w:name="_Toc166695690"/>
+      <w:r>
         <w:t>Product</w:t>
       </w:r>
       <w:bookmarkEnd w:id="44"/>
@@ -11867,7 +12044,7 @@
         </w:rPr>
       </w:pPr>
       <w:bookmarkStart w:id="46" w:name="_Toc32764171"/>
-      <w:bookmarkStart w:id="47" w:name="_Toc165894009"/>
+      <w:bookmarkStart w:id="47" w:name="_Toc166695691"/>
       <w:r>
         <w:rPr>
           <w:lang w:bidi="ar-SA"/>
@@ -11925,7 +12102,7 @@
         </w:rPr>
       </w:pPr>
       <w:bookmarkStart w:id="48" w:name="_Toc164435217"/>
-      <w:bookmarkStart w:id="49" w:name="_Toc165894010"/>
+      <w:bookmarkStart w:id="49" w:name="_Toc166695692"/>
       <w:r>
         <w:rPr>
           <w:lang w:bidi="ar-SA"/>
@@ -11934,563 +12111,6 @@
       </w:r>
       <w:bookmarkEnd w:id="48"/>
       <w:bookmarkEnd w:id="49"/>
-    </w:p>
-    <w:p>
-      <w:pPr>
-        <w:pStyle w:val="ListParagraph"/>
-        <w:numPr>
-          <w:ilvl w:val="0"/>
-          <w:numId w:val="8"/>
-        </w:numPr>
-        <w:bidi w:val="0"/>
-        <w:rPr>
-          <w:rStyle w:val="Strong"/>
-          <w:b w:val="0"/>
-          <w:bCs w:val="0"/>
-          <w:sz w:val="24"/>
-          <w:szCs w:val="24"/>
-          <w:lang w:bidi="ar-SA"/>
-        </w:rPr>
-      </w:pPr>
-      <w:r>
-        <w:rPr>
-          <w:rStyle w:val="Strong"/>
-          <w:sz w:val="24"/>
-          <w:szCs w:val="24"/>
-        </w:rPr>
-        <w:t>Multi-language support:</w:t>
-      </w:r>
-      <w:r>
-        <w:br/>
-      </w:r>
-      <w:r>
-        <w:rPr>
-          <w:rStyle w:val="Strong"/>
-          <w:b w:val="0"/>
-          <w:bCs w:val="0"/>
-          <w:sz w:val="24"/>
-          <w:szCs w:val="24"/>
-        </w:rPr>
-        <w:t>The application will provide a selection of languages for the user to learn. The available languages will be the ones where GPT-4 is most familiar with, to guarantee more accurate prompts and responses. The user’s progress in each language will be tracked and saved in the database.</w:t>
-      </w:r>
-      <w:r>
-        <w:rPr>
-          <w:rStyle w:val="Strong"/>
-          <w:sz w:val="24"/>
-          <w:szCs w:val="24"/>
-        </w:rPr>
-        <w:t xml:space="preserve"> </w:t>
-      </w:r>
-    </w:p>
-    <w:p>
-      <w:pPr>
-        <w:pStyle w:val="ListParagraph"/>
-        <w:numPr>
-          <w:ilvl w:val="0"/>
-          <w:numId w:val="8"/>
-        </w:numPr>
-        <w:bidi w:val="0"/>
-        <w:rPr>
-          <w:sz w:val="24"/>
-          <w:szCs w:val="24"/>
-          <w:lang w:bidi="ar-SA"/>
-        </w:rPr>
-      </w:pPr>
-      <w:r>
-        <w:rPr>
-          <w:rStyle w:val="Strong"/>
-          <w:sz w:val="24"/>
-          <w:szCs w:val="24"/>
-        </w:rPr>
-        <w:t>Personalized language learning paths</w:t>
-      </w:r>
-      <w:r>
-        <w:rPr>
-          <w:sz w:val="24"/>
-          <w:szCs w:val="24"/>
-        </w:rPr>
-        <w:t>:</w:t>
-      </w:r>
-      <w:r>
-        <w:br/>
-      </w:r>
-      <w:r>
-        <w:rPr>
-          <w:sz w:val="24"/>
-          <w:szCs w:val="24"/>
-        </w:rPr>
-        <w:t>T</w:t>
-      </w:r>
-      <w:r>
-        <w:rPr>
-          <w:sz w:val="24"/>
-          <w:szCs w:val="24"/>
-        </w:rPr>
-        <w:t>o get a more tailored learning experience</w:t>
-      </w:r>
-      <w:r>
-        <w:rPr>
-          <w:sz w:val="24"/>
-          <w:szCs w:val="24"/>
-        </w:rPr>
-        <w:t xml:space="preserve">, </w:t>
-      </w:r>
-      <w:r>
-        <w:rPr>
-          <w:sz w:val="24"/>
-          <w:szCs w:val="24"/>
-        </w:rPr>
-        <w:t xml:space="preserve">the </w:t>
-      </w:r>
-      <w:r>
-        <w:rPr>
-          <w:sz w:val="24"/>
-          <w:szCs w:val="24"/>
-        </w:rPr>
-        <w:t>user will fill out a form where they help the app to determine their ability in the lang</w:t>
-      </w:r>
-      <w:r>
-        <w:rPr>
-          <w:sz w:val="24"/>
-          <w:szCs w:val="24"/>
-        </w:rPr>
-        <w:t>uage of their choice.</w:t>
-      </w:r>
-      <w:r>
-        <w:rPr>
-          <w:sz w:val="24"/>
-          <w:szCs w:val="24"/>
-        </w:rPr>
-        <w:t xml:space="preserve"> The information from the filled out form will allow GPTalk to g</w:t>
-      </w:r>
-      <w:r>
-        <w:rPr>
-          <w:sz w:val="24"/>
-          <w:szCs w:val="24"/>
-        </w:rPr>
-        <w:t>enerate</w:t>
-      </w:r>
-      <w:r>
-        <w:rPr>
-          <w:sz w:val="24"/>
-          <w:szCs w:val="24"/>
-        </w:rPr>
-        <w:t xml:space="preserve"> a more personalized learning experience</w:t>
-      </w:r>
-      <w:r>
-        <w:rPr>
-          <w:sz w:val="24"/>
-          <w:szCs w:val="24"/>
-        </w:rPr>
-        <w:t xml:space="preserve"> for each user in terms of exercise difficulty and learning subjects.</w:t>
-      </w:r>
-    </w:p>
-    <w:p>
-      <w:pPr>
-        <w:pStyle w:val="ListParagraph"/>
-        <w:numPr>
-          <w:ilvl w:val="0"/>
-          <w:numId w:val="8"/>
-        </w:numPr>
-        <w:bidi w:val="0"/>
-        <w:rPr>
-          <w:rStyle w:val="Strong"/>
-          <w:sz w:val="24"/>
-          <w:szCs w:val="24"/>
-          <w:lang w:bidi="ar-SA"/>
-        </w:rPr>
-      </w:pPr>
-      <w:r>
-        <w:rPr>
-          <w:rStyle w:val="Strong"/>
-          <w:sz w:val="24"/>
-          <w:szCs w:val="24"/>
-        </w:rPr>
-        <w:t>Interactive dialogues with ChatGPT:</w:t>
-      </w:r>
-      <w:r>
-        <w:br/>
-      </w:r>
-      <w:r>
-        <w:rPr>
-          <w:rStyle w:val="Strong"/>
-          <w:b w:val="0"/>
-          <w:bCs w:val="0"/>
-          <w:sz w:val="24"/>
-          <w:szCs w:val="24"/>
-        </w:rPr>
-        <w:t>T</w:t>
-      </w:r>
-      <w:r>
-        <w:rPr>
-          <w:rStyle w:val="Strong"/>
-          <w:b w:val="0"/>
-          <w:bCs w:val="0"/>
-          <w:sz w:val="24"/>
-          <w:szCs w:val="24"/>
-        </w:rPr>
-        <w:t xml:space="preserve">he user will be able to engage in simulated dialogue with GPTalk, a feature that will allow the students to improve their verbal communication skills. </w:t>
-      </w:r>
-    </w:p>
-    <w:p>
-      <w:pPr>
-        <w:pStyle w:val="ListParagraph"/>
-        <w:numPr>
-          <w:ilvl w:val="0"/>
-          <w:numId w:val="8"/>
-        </w:numPr>
-        <w:bidi w:val="0"/>
-        <w:rPr>
-          <w:rStyle w:val="Strong"/>
-          <w:b w:val="0"/>
-          <w:bCs w:val="0"/>
-          <w:sz w:val="24"/>
-          <w:szCs w:val="24"/>
-          <w:lang w:bidi="ar-SA"/>
-        </w:rPr>
-      </w:pPr>
-      <w:r>
-        <w:rPr>
-          <w:rStyle w:val="Strong"/>
-          <w:sz w:val="24"/>
-          <w:szCs w:val="24"/>
-        </w:rPr>
-        <w:t>Daily challenges and quizzes:</w:t>
-      </w:r>
-      <w:r>
-        <w:br/>
-      </w:r>
-      <w:r>
-        <w:rPr>
-          <w:rStyle w:val="Strong"/>
-          <w:b w:val="0"/>
-          <w:bCs w:val="0"/>
-          <w:sz w:val="24"/>
-          <w:szCs w:val="24"/>
-        </w:rPr>
-        <w:t>To offer</w:t>
-      </w:r>
-      <w:r>
-        <w:rPr>
-          <w:rStyle w:val="Strong"/>
-          <w:b w:val="0"/>
-          <w:bCs w:val="0"/>
-          <w:sz w:val="24"/>
-          <w:szCs w:val="24"/>
-        </w:rPr>
-        <w:t xml:space="preserve"> a more engaging and fresh learning experience, The app </w:t>
-      </w:r>
-      <w:r>
-        <w:rPr>
-          <w:rStyle w:val="Strong"/>
-          <w:b w:val="0"/>
-          <w:bCs w:val="0"/>
-          <w:sz w:val="24"/>
-          <w:szCs w:val="24"/>
-        </w:rPr>
-        <w:t xml:space="preserve">will feature </w:t>
-      </w:r>
-      <w:r>
-        <w:rPr>
-          <w:rStyle w:val="Strong"/>
-          <w:b w:val="0"/>
-          <w:bCs w:val="0"/>
-          <w:sz w:val="24"/>
-          <w:szCs w:val="24"/>
-        </w:rPr>
-        <w:t>daily ta</w:t>
-      </w:r>
-      <w:r>
-        <w:rPr>
-          <w:rStyle w:val="Strong"/>
-          <w:b w:val="0"/>
-          <w:bCs w:val="0"/>
-          <w:sz w:val="24"/>
-          <w:szCs w:val="24"/>
-        </w:rPr>
-        <w:t xml:space="preserve">sks </w:t>
-      </w:r>
-      <w:r>
-        <w:rPr>
-          <w:rStyle w:val="Strong"/>
-          <w:b w:val="0"/>
-          <w:bCs w:val="0"/>
-          <w:sz w:val="24"/>
-          <w:szCs w:val="24"/>
-        </w:rPr>
-        <w:t>that will encourage the user to consistently practice and improve their language skills.</w:t>
-      </w:r>
-    </w:p>
-    <w:p>
-      <w:pPr>
-        <w:pStyle w:val="ListParagraph"/>
-        <w:numPr>
-          <w:ilvl w:val="0"/>
-          <w:numId w:val="8"/>
-        </w:numPr>
-        <w:bidi w:val="0"/>
-        <w:rPr>
-          <w:rStyle w:val="Strong"/>
-          <w:b w:val="0"/>
-          <w:bCs w:val="0"/>
-          <w:sz w:val="24"/>
-          <w:szCs w:val="24"/>
-          <w:lang w:bidi="ar-SA"/>
-        </w:rPr>
-      </w:pPr>
-      <w:r>
-        <w:rPr>
-          <w:rStyle w:val="Strong"/>
-          <w:sz w:val="24"/>
-          <w:szCs w:val="24"/>
-        </w:rPr>
-        <w:t>Gamified progress tracking</w:t>
-      </w:r>
-      <w:r>
-        <w:rPr>
-          <w:rStyle w:val="Strong"/>
-          <w:sz w:val="24"/>
-          <w:szCs w:val="24"/>
-        </w:rPr>
-        <w:t>:</w:t>
-      </w:r>
-      <w:r>
-        <w:br/>
-      </w:r>
-      <w:r>
-        <w:rPr>
-          <w:rStyle w:val="Strong"/>
-          <w:b w:val="0"/>
-          <w:bCs w:val="0"/>
-          <w:sz w:val="24"/>
-          <w:szCs w:val="24"/>
-        </w:rPr>
-        <w:t>The app will also m</w:t>
-      </w:r>
-      <w:r>
-        <w:rPr>
-          <w:rStyle w:val="Strong"/>
-          <w:b w:val="0"/>
-          <w:bCs w:val="0"/>
-          <w:sz w:val="24"/>
-          <w:szCs w:val="24"/>
-        </w:rPr>
-        <w:t>otivate users by tracking their learning progress through a system of points, levels, and badges</w:t>
-      </w:r>
-      <w:r>
-        <w:rPr>
-          <w:rStyle w:val="Strong"/>
-          <w:b w:val="0"/>
-          <w:bCs w:val="0"/>
-          <w:sz w:val="24"/>
-          <w:szCs w:val="24"/>
-        </w:rPr>
-        <w:t>:</w:t>
-      </w:r>
-      <w:r>
-        <w:rPr>
-          <w:rStyle w:val="Strong"/>
-          <w:b w:val="0"/>
-          <w:bCs w:val="0"/>
-          <w:sz w:val="24"/>
-          <w:szCs w:val="24"/>
-        </w:rPr>
-        <w:t xml:space="preserve"> Correct answers will </w:t>
-      </w:r>
-      <w:r>
-        <w:rPr>
-          <w:rStyle w:val="Strong"/>
-          <w:b w:val="0"/>
-          <w:bCs w:val="0"/>
-          <w:sz w:val="24"/>
-          <w:szCs w:val="24"/>
-        </w:rPr>
-        <w:t>make the user gain experience points</w:t>
-      </w:r>
-      <w:r>
-        <w:rPr>
-          <w:rStyle w:val="Strong"/>
-          <w:b w:val="0"/>
-          <w:bCs w:val="0"/>
-          <w:sz w:val="24"/>
-          <w:szCs w:val="24"/>
-        </w:rPr>
-        <w:t xml:space="preserve"> that will allow them to progress towards the next level</w:t>
-      </w:r>
-      <w:r>
-        <w:rPr>
-          <w:rStyle w:val="Strong"/>
-          <w:b w:val="0"/>
-          <w:bCs w:val="0"/>
-          <w:sz w:val="24"/>
-          <w:szCs w:val="24"/>
-        </w:rPr>
-        <w:t xml:space="preserve">, </w:t>
-      </w:r>
-      <w:r>
-        <w:rPr>
-          <w:rStyle w:val="Strong"/>
-          <w:b w:val="0"/>
-          <w:bCs w:val="0"/>
-          <w:sz w:val="24"/>
-          <w:szCs w:val="24"/>
-        </w:rPr>
-        <w:t xml:space="preserve">and </w:t>
-      </w:r>
-      <w:r>
-        <w:rPr>
-          <w:rStyle w:val="Strong"/>
-          <w:b w:val="0"/>
-          <w:bCs w:val="0"/>
-          <w:sz w:val="24"/>
-          <w:szCs w:val="24"/>
-        </w:rPr>
-        <w:t xml:space="preserve">achieving various </w:t>
-      </w:r>
-      <w:r>
-        <w:rPr>
-          <w:rStyle w:val="Strong"/>
-          <w:b w:val="0"/>
-          <w:bCs w:val="0"/>
-          <w:sz w:val="24"/>
-          <w:szCs w:val="24"/>
-        </w:rPr>
-        <w:t xml:space="preserve">milestones </w:t>
-      </w:r>
-      <w:r>
-        <w:rPr>
-          <w:rStyle w:val="Strong"/>
-          <w:b w:val="0"/>
-          <w:bCs w:val="0"/>
-          <w:sz w:val="24"/>
-          <w:szCs w:val="24"/>
-        </w:rPr>
-        <w:t>will reward the user with completion badges.</w:t>
-      </w:r>
-    </w:p>
-    <w:p>
-      <w:pPr>
-        <w:pStyle w:val="ListParagraph"/>
-        <w:numPr>
-          <w:ilvl w:val="0"/>
-          <w:numId w:val="8"/>
-        </w:numPr>
-        <w:bidi w:val="0"/>
-        <w:rPr>
-          <w:rStyle w:val="Strong"/>
-          <w:b w:val="0"/>
-          <w:bCs w:val="0"/>
-          <w:sz w:val="24"/>
-          <w:szCs w:val="24"/>
-          <w:lang w:bidi="ar-SA"/>
-        </w:rPr>
-      </w:pPr>
-      <w:r>
-        <w:rPr>
-          <w:rStyle w:val="Strong"/>
-          <w:sz w:val="24"/>
-          <w:szCs w:val="24"/>
-        </w:rPr>
-        <w:t>Social features:</w:t>
-      </w:r>
-      <w:r>
-        <w:br/>
-      </w:r>
-      <w:r>
-        <w:rPr>
-          <w:sz w:val="24"/>
-          <w:szCs w:val="24"/>
-        </w:rPr>
-        <w:t xml:space="preserve">GPTalk will </w:t>
-      </w:r>
-      <w:r>
-        <w:rPr>
-          <w:sz w:val="24"/>
-          <w:szCs w:val="24"/>
-        </w:rPr>
-        <w:t>build</w:t>
-      </w:r>
-      <w:r>
-        <w:t xml:space="preserve"> </w:t>
-      </w:r>
-      <w:r>
-        <w:rPr>
-          <w:rStyle w:val="Strong"/>
-          <w:b w:val="0"/>
-          <w:bCs w:val="0"/>
-          <w:sz w:val="24"/>
-          <w:szCs w:val="24"/>
-        </w:rPr>
-        <w:t>a sense of community and friendly competition among users by featuring high scores and leaderboards</w:t>
-      </w:r>
-      <w:r>
-        <w:rPr>
-          <w:rStyle w:val="Strong"/>
-          <w:b w:val="0"/>
-          <w:bCs w:val="0"/>
-          <w:sz w:val="24"/>
-          <w:szCs w:val="24"/>
-        </w:rPr>
-        <w:t>, encouraging users to excel and engage more deeply with the content.</w:t>
-      </w:r>
-    </w:p>
-    <w:p>
-      <w:pPr>
-        <w:bidi w:val="0"/>
-        <w:rPr>
-          <w:lang w:bidi="ar-SA"/>
-        </w:rPr>
-      </w:pPr>
-    </w:p>
-    <w:p>
-      <w:pPr>
-        <w:pStyle w:val="Heading2"/>
-        <w:bidi w:val="0"/>
-        <w:rPr>
-          <w:lang w:bidi="ar-SA"/>
-        </w:rPr>
-      </w:pPr>
-      <w:bookmarkStart w:id="50" w:name="_Toc1699335853"/>
-      <w:bookmarkStart w:id="51" w:name="_Toc165894011"/>
-      <w:r>
-        <w:rPr>
-          <w:lang w:bidi="ar-SA"/>
-        </w:rPr>
-        <w:lastRenderedPageBreak/>
-        <w:t>Function</w:t>
-      </w:r>
-      <w:r>
-        <w:rPr>
-          <w:lang w:bidi="ar-SA"/>
-        </w:rPr>
-        <w:t xml:space="preserve"> &amp; Non-Functional</w:t>
-      </w:r>
-      <w:r>
-        <w:rPr>
-          <w:lang w:bidi="ar-SA"/>
-        </w:rPr>
-        <w:t xml:space="preserve"> Requirements</w:t>
-      </w:r>
-      <w:bookmarkEnd w:id="50"/>
-      <w:bookmarkEnd w:id="51"/>
-    </w:p>
-    <w:p>
-      <w:pPr>
-        <w:pStyle w:val="Heading3"/>
-        <w:bidi w:val="0"/>
-        <w:jc w:val="left"/>
-        <w:rPr>
-          <w:lang w:bidi="ar-SA"/>
-        </w:rPr>
-      </w:pPr>
-      <w:bookmarkStart w:id="52" w:name="_Toc165894012"/>
-      <w:r>
-        <w:rPr>
-          <w:lang w:bidi="ar-SA"/>
-        </w:rPr>
-        <w:t>Functional:</w:t>
-      </w:r>
-      <w:bookmarkEnd w:id="52"/>
     </w:p>
     <w:p>
       <w:pPr>
@@ -12501,6 +12121,9 @@
         </w:numPr>
         <w:bidi w:val="0"/>
         <w:rPr>
+          <w:rStyle w:val="Strong"/>
+          <w:b w:val="0"/>
+          <w:bCs w:val="0"/>
           <w:sz w:val="24"/>
           <w:szCs w:val="24"/>
           <w:lang w:bidi="ar-SA"/>
@@ -12508,19 +12131,32 @@
       </w:pPr>
       <w:r>
         <w:rPr>
-          <w:sz w:val="24"/>
-          <w:szCs w:val="24"/>
-          <w:lang w:bidi="ar-SA"/>
-        </w:rPr>
-        <w:t xml:space="preserve">The application will base its learning contents on responses given by the </w:t>
-      </w:r>
-      <w:r>
-        <w:rPr>
-          <w:sz w:val="24"/>
-          <w:szCs w:val="24"/>
-          <w:lang w:bidi="ar-SA"/>
-        </w:rPr>
-        <w:t>ChatGPT API.</w:t>
+          <w:rStyle w:val="Strong"/>
+          <w:sz w:val="24"/>
+          <w:szCs w:val="24"/>
+        </w:rPr>
+        <w:t>Multi-language support:</w:t>
+      </w:r>
+      <w:r>
+        <w:br/>
+      </w:r>
+      <w:r>
+        <w:rPr>
+          <w:rStyle w:val="Strong"/>
+          <w:b w:val="0"/>
+          <w:bCs w:val="0"/>
+          <w:sz w:val="24"/>
+          <w:szCs w:val="24"/>
+        </w:rPr>
+        <w:t>The application will provide a selection of languages for the user to learn. The available languages will be the ones where GPT-4 is most familiar with, to guarantee more accurate prompts and responses. The user’s progress in each language will be tracked and saved in the database.</w:t>
+      </w:r>
+      <w:r>
+        <w:rPr>
+          <w:rStyle w:val="Strong"/>
+          <w:sz w:val="24"/>
+          <w:szCs w:val="24"/>
+        </w:rPr>
+        <w:t xml:space="preserve"> </w:t>
       </w:r>
     </w:p>
     <w:p>
@@ -12539,43 +12175,91 @@
       </w:pPr>
       <w:r>
         <w:rPr>
-          <w:sz w:val="24"/>
-          <w:szCs w:val="24"/>
-          <w:lang w:bidi="ar-SA"/>
-        </w:rPr>
-        <w:t xml:space="preserve">The application </w:t>
-      </w:r>
-      <w:r>
-        <w:rPr>
-          <w:sz w:val="24"/>
-          <w:szCs w:val="24"/>
-          <w:lang w:bidi="ar-SA"/>
-        </w:rPr>
-        <w:t xml:space="preserve">will generate </w:t>
-      </w:r>
-      <w:r>
-        <w:rPr>
-          <w:sz w:val="24"/>
-          <w:szCs w:val="24"/>
-          <w:lang w:bidi="ar-SA"/>
-        </w:rPr>
-        <w:t xml:space="preserve">daily </w:t>
-      </w:r>
-      <w:r>
-        <w:rPr>
-          <w:sz w:val="24"/>
-          <w:szCs w:val="24"/>
-          <w:lang w:bidi="ar-SA"/>
-        </w:rPr>
-        <w:t>learning material</w:t>
-      </w:r>
-      <w:r>
-        <w:rPr>
-          <w:sz w:val="24"/>
-          <w:szCs w:val="24"/>
-          <w:lang w:bidi="ar-SA"/>
-        </w:rPr>
-        <w:t>.</w:t>
+          <w:rStyle w:val="Strong"/>
+          <w:sz w:val="24"/>
+          <w:szCs w:val="24"/>
+        </w:rPr>
+        <w:t>Personalized language learning paths</w:t>
+      </w:r>
+      <w:r>
+        <w:rPr>
+          <w:sz w:val="24"/>
+          <w:szCs w:val="24"/>
+        </w:rPr>
+        <w:t>:</w:t>
+      </w:r>
+      <w:r>
+        <w:br/>
+      </w:r>
+      <w:r>
+        <w:rPr>
+          <w:sz w:val="24"/>
+          <w:szCs w:val="24"/>
+        </w:rPr>
+        <w:t>T</w:t>
+      </w:r>
+      <w:r>
+        <w:rPr>
+          <w:sz w:val="24"/>
+          <w:szCs w:val="24"/>
+        </w:rPr>
+        <w:t>o get a more tailored learning experience</w:t>
+      </w:r>
+      <w:r>
+        <w:rPr>
+          <w:sz w:val="24"/>
+          <w:szCs w:val="24"/>
+        </w:rPr>
+        <w:t xml:space="preserve">, </w:t>
+      </w:r>
+      <w:r>
+        <w:rPr>
+          <w:sz w:val="24"/>
+          <w:szCs w:val="24"/>
+        </w:rPr>
+        <w:t xml:space="preserve">the </w:t>
+      </w:r>
+      <w:r>
+        <w:rPr>
+          <w:sz w:val="24"/>
+          <w:szCs w:val="24"/>
+        </w:rPr>
+        <w:t>user will fill out a form where they help the app to determine their ability in the lang</w:t>
+      </w:r>
+      <w:r>
+        <w:rPr>
+          <w:sz w:val="24"/>
+          <w:szCs w:val="24"/>
+        </w:rPr>
+        <w:t>uage of their choice.</w:t>
+      </w:r>
+      <w:r>
+        <w:rPr>
+          <w:sz w:val="24"/>
+          <w:szCs w:val="24"/>
+        </w:rPr>
+        <w:t xml:space="preserve"> The information from the filled out form will allow GPTalk to g</w:t>
+      </w:r>
+      <w:r>
+        <w:rPr>
+          <w:sz w:val="24"/>
+          <w:szCs w:val="24"/>
+        </w:rPr>
+        <w:t>enerate</w:t>
+      </w:r>
+      <w:r>
+        <w:rPr>
+          <w:sz w:val="24"/>
+          <w:szCs w:val="24"/>
+        </w:rPr>
+        <w:t xml:space="preserve"> a more personalized learning experience</w:t>
+      </w:r>
+      <w:r>
+        <w:rPr>
+          <w:sz w:val="24"/>
+          <w:szCs w:val="24"/>
+        </w:rPr>
+        <w:t xml:space="preserve"> for each user in terms of exercise difficulty and learning subjects.</w:t>
       </w:r>
     </w:p>
     <w:p>
@@ -12587,6 +12271,7 @@
         </w:numPr>
         <w:bidi w:val="0"/>
         <w:rPr>
+          <w:rStyle w:val="Strong"/>
           <w:sz w:val="24"/>
           <w:szCs w:val="24"/>
           <w:lang w:bidi="ar-SA"/>
@@ -12594,35 +12279,34 @@
       </w:pPr>
       <w:r>
         <w:rPr>
-          <w:sz w:val="24"/>
-          <w:szCs w:val="24"/>
-          <w:lang w:bidi="ar-SA"/>
-        </w:rPr>
-        <w:t>The application will a</w:t>
-      </w:r>
-      <w:r>
-        <w:rPr>
-          <w:sz w:val="24"/>
-          <w:szCs w:val="24"/>
-          <w:lang w:bidi="ar-SA"/>
-        </w:rPr>
-        <w:t xml:space="preserve">llow </w:t>
-      </w:r>
-      <w:r>
-        <w:rPr>
-          <w:sz w:val="24"/>
-          <w:szCs w:val="24"/>
-          <w:lang w:bidi="ar-SA"/>
-        </w:rPr>
-        <w:t>u</w:t>
-      </w:r>
-      <w:r>
-        <w:rPr>
-          <w:sz w:val="24"/>
-          <w:szCs w:val="24"/>
-          <w:lang w:bidi="ar-SA"/>
-        </w:rPr>
-        <w:t>sers to register and create personal accounts.</w:t>
+          <w:rStyle w:val="Strong"/>
+          <w:sz w:val="24"/>
+          <w:szCs w:val="24"/>
+        </w:rPr>
+        <w:t>Interactive dialogues with ChatGPT:</w:t>
+      </w:r>
+      <w:r>
+        <w:br/>
+      </w:r>
+      <w:r>
+        <w:rPr>
+          <w:rStyle w:val="Strong"/>
+          <w:b w:val="0"/>
+          <w:bCs w:val="0"/>
+          <w:sz w:val="24"/>
+          <w:szCs w:val="24"/>
+        </w:rPr>
+        <w:t>T</w:t>
+      </w:r>
+      <w:r>
+        <w:rPr>
+          <w:rStyle w:val="Strong"/>
+          <w:b w:val="0"/>
+          <w:bCs w:val="0"/>
+          <w:sz w:val="24"/>
+          <w:szCs w:val="24"/>
+        </w:rPr>
+        <w:t xml:space="preserve">he user will be able to engage in simulated dialogue with GPTalk, a feature that will allow the students to improve their verbal communication skills. </w:t>
       </w:r>
     </w:p>
     <w:p>
@@ -12634,6 +12318,9 @@
         </w:numPr>
         <w:bidi w:val="0"/>
         <w:rPr>
+          <w:rStyle w:val="Strong"/>
+          <w:b w:val="0"/>
+          <w:bCs w:val="0"/>
           <w:sz w:val="24"/>
           <w:szCs w:val="24"/>
           <w:lang w:bidi="ar-SA"/>
@@ -12641,35 +12328,74 @@
       </w:pPr>
       <w:r>
         <w:rPr>
-          <w:sz w:val="24"/>
-          <w:szCs w:val="24"/>
-          <w:lang w:bidi="ar-SA"/>
-        </w:rPr>
-        <w:t>The application will p</w:t>
-      </w:r>
-      <w:r>
-        <w:rPr>
-          <w:sz w:val="24"/>
-          <w:szCs w:val="24"/>
-          <w:lang w:bidi="ar-SA"/>
-        </w:rPr>
-        <w:t>rovide secure login/log</w:t>
-      </w:r>
-      <w:r>
-        <w:rPr>
-          <w:sz w:val="24"/>
-          <w:szCs w:val="24"/>
-          <w:lang w:bidi="ar-SA"/>
-        </w:rPr>
-        <w:t>out functionality</w:t>
-      </w:r>
-      <w:r>
-        <w:rPr>
-          <w:sz w:val="24"/>
-          <w:szCs w:val="24"/>
-          <w:lang w:bidi="ar-SA"/>
-        </w:rPr>
-        <w:t>.</w:t>
+          <w:rStyle w:val="Strong"/>
+          <w:sz w:val="24"/>
+          <w:szCs w:val="24"/>
+        </w:rPr>
+        <w:t>Daily challenges and quizzes:</w:t>
+      </w:r>
+      <w:r>
+        <w:br/>
+      </w:r>
+      <w:r>
+        <w:rPr>
+          <w:rStyle w:val="Strong"/>
+          <w:b w:val="0"/>
+          <w:bCs w:val="0"/>
+          <w:sz w:val="24"/>
+          <w:szCs w:val="24"/>
+        </w:rPr>
+        <w:t>To offer</w:t>
+      </w:r>
+      <w:r>
+        <w:rPr>
+          <w:rStyle w:val="Strong"/>
+          <w:b w:val="0"/>
+          <w:bCs w:val="0"/>
+          <w:sz w:val="24"/>
+          <w:szCs w:val="24"/>
+        </w:rPr>
+        <w:t xml:space="preserve"> a more engaging and fresh learning experience, The app </w:t>
+      </w:r>
+      <w:r>
+        <w:rPr>
+          <w:rStyle w:val="Strong"/>
+          <w:b w:val="0"/>
+          <w:bCs w:val="0"/>
+          <w:sz w:val="24"/>
+          <w:szCs w:val="24"/>
+        </w:rPr>
+        <w:t xml:space="preserve">will feature </w:t>
+      </w:r>
+      <w:r>
+        <w:rPr>
+          <w:rStyle w:val="Strong"/>
+          <w:b w:val="0"/>
+          <w:bCs w:val="0"/>
+          <w:sz w:val="24"/>
+          <w:szCs w:val="24"/>
+        </w:rPr>
+        <w:t>daily ta</w:t>
+      </w:r>
+      <w:r>
+        <w:rPr>
+          <w:rStyle w:val="Strong"/>
+          <w:b w:val="0"/>
+          <w:bCs w:val="0"/>
+          <w:sz w:val="24"/>
+          <w:szCs w:val="24"/>
+        </w:rPr>
+        <w:t xml:space="preserve">sks </w:t>
+      </w:r>
+      <w:r>
+        <w:rPr>
+          <w:rStyle w:val="Strong"/>
+          <w:b w:val="0"/>
+          <w:bCs w:val="0"/>
+          <w:sz w:val="24"/>
+          <w:szCs w:val="24"/>
+        </w:rPr>
+        <w:t>that will encourage the user to consistently practice and improve their language skills.</w:t>
       </w:r>
     </w:p>
     <w:p>
@@ -12681,6 +12407,9 @@
         </w:numPr>
         <w:bidi w:val="0"/>
         <w:rPr>
+          <w:rStyle w:val="Strong"/>
+          <w:b w:val="0"/>
+          <w:bCs w:val="0"/>
           <w:sz w:val="24"/>
           <w:szCs w:val="24"/>
           <w:lang w:bidi="ar-SA"/>
@@ -12688,19 +12417,132 @@
       </w:pPr>
       <w:r>
         <w:rPr>
-          <w:sz w:val="24"/>
-          <w:szCs w:val="24"/>
-          <w:lang w:bidi="ar-SA"/>
-        </w:rPr>
-        <w:t>The application will t</w:t>
-      </w:r>
-      <w:r>
-        <w:rPr>
-          <w:sz w:val="24"/>
-          <w:szCs w:val="24"/>
-          <w:lang w:bidi="ar-SA"/>
-        </w:rPr>
-        <w:t>rack and display user progress using points, levels and badges.</w:t>
+          <w:rStyle w:val="Strong"/>
+          <w:sz w:val="24"/>
+          <w:szCs w:val="24"/>
+        </w:rPr>
+        <w:t>Gamified progress tracking</w:t>
+      </w:r>
+      <w:r>
+        <w:rPr>
+          <w:rStyle w:val="Strong"/>
+          <w:sz w:val="24"/>
+          <w:szCs w:val="24"/>
+        </w:rPr>
+        <w:t>:</w:t>
+      </w:r>
+      <w:r>
+        <w:br/>
+      </w:r>
+      <w:r>
+        <w:rPr>
+          <w:rStyle w:val="Strong"/>
+          <w:b w:val="0"/>
+          <w:bCs w:val="0"/>
+          <w:sz w:val="24"/>
+          <w:szCs w:val="24"/>
+        </w:rPr>
+        <w:t>The app will also m</w:t>
+      </w:r>
+      <w:r>
+        <w:rPr>
+          <w:rStyle w:val="Strong"/>
+          <w:b w:val="0"/>
+          <w:bCs w:val="0"/>
+          <w:sz w:val="24"/>
+          <w:szCs w:val="24"/>
+        </w:rPr>
+        <w:t>otivate users by tracking their learning progress through a system of points, levels, and badges</w:t>
+      </w:r>
+      <w:r>
+        <w:rPr>
+          <w:rStyle w:val="Strong"/>
+          <w:b w:val="0"/>
+          <w:bCs w:val="0"/>
+          <w:sz w:val="24"/>
+          <w:szCs w:val="24"/>
+        </w:rPr>
+        <w:t>:</w:t>
+      </w:r>
+      <w:r>
+        <w:rPr>
+          <w:rStyle w:val="Strong"/>
+          <w:b w:val="0"/>
+          <w:bCs w:val="0"/>
+          <w:sz w:val="24"/>
+          <w:szCs w:val="24"/>
+        </w:rPr>
+        <w:t xml:space="preserve"> Correct answers will </w:t>
+      </w:r>
+      <w:r>
+        <w:rPr>
+          <w:rStyle w:val="Strong"/>
+          <w:b w:val="0"/>
+          <w:bCs w:val="0"/>
+          <w:sz w:val="24"/>
+          <w:szCs w:val="24"/>
+        </w:rPr>
+        <w:t>make the user gain experience points</w:t>
+      </w:r>
+      <w:r>
+        <w:rPr>
+          <w:rStyle w:val="Strong"/>
+          <w:b w:val="0"/>
+          <w:bCs w:val="0"/>
+          <w:sz w:val="24"/>
+          <w:szCs w:val="24"/>
+        </w:rPr>
+        <w:t xml:space="preserve"> that will allow them to progress towards the next level</w:t>
+      </w:r>
+      <w:r>
+        <w:rPr>
+          <w:rStyle w:val="Strong"/>
+          <w:b w:val="0"/>
+          <w:bCs w:val="0"/>
+          <w:sz w:val="24"/>
+          <w:szCs w:val="24"/>
+        </w:rPr>
+        <w:t xml:space="preserve">, </w:t>
+      </w:r>
+      <w:r>
+        <w:rPr>
+          <w:rStyle w:val="Strong"/>
+          <w:b w:val="0"/>
+          <w:bCs w:val="0"/>
+          <w:sz w:val="24"/>
+          <w:szCs w:val="24"/>
+        </w:rPr>
+        <w:t xml:space="preserve">and </w:t>
+      </w:r>
+      <w:r>
+        <w:rPr>
+          <w:rStyle w:val="Strong"/>
+          <w:b w:val="0"/>
+          <w:bCs w:val="0"/>
+          <w:sz w:val="24"/>
+          <w:szCs w:val="24"/>
+        </w:rPr>
+        <w:t xml:space="preserve">achieving various </w:t>
+      </w:r>
+      <w:r>
+        <w:rPr>
+          <w:rStyle w:val="Strong"/>
+          <w:b w:val="0"/>
+          <w:bCs w:val="0"/>
+          <w:sz w:val="24"/>
+          <w:szCs w:val="24"/>
+        </w:rPr>
+        <w:t xml:space="preserve">milestones </w:t>
+      </w:r>
+      <w:r>
+        <w:rPr>
+          <w:rStyle w:val="Strong"/>
+          <w:b w:val="0"/>
+          <w:bCs w:val="0"/>
+          <w:sz w:val="24"/>
+          <w:szCs w:val="24"/>
+        </w:rPr>
+        <w:t>will reward the user with completion badges.</w:t>
       </w:r>
     </w:p>
     <w:p>
@@ -12712,6 +12554,9 @@
         </w:numPr>
         <w:bidi w:val="0"/>
         <w:rPr>
+          <w:rStyle w:val="Strong"/>
+          <w:b w:val="0"/>
+          <w:bCs w:val="0"/>
           <w:sz w:val="24"/>
           <w:szCs w:val="24"/>
           <w:lang w:bidi="ar-SA"/>
@@ -12719,98 +12564,91 @@
       </w:pPr>
       <w:r>
         <w:rPr>
-          <w:sz w:val="24"/>
-          <w:szCs w:val="24"/>
-          <w:lang w:bidi="ar-SA"/>
-        </w:rPr>
-        <w:t>The application will i</w:t>
-      </w:r>
-      <w:r>
-        <w:rPr>
-          <w:sz w:val="24"/>
-          <w:szCs w:val="24"/>
-          <w:lang w:bidi="ar-SA"/>
-        </w:rPr>
-        <w:t>nclude milestones to encourage conti</w:t>
-      </w:r>
-      <w:r>
-        <w:rPr>
-          <w:sz w:val="24"/>
-          <w:szCs w:val="24"/>
-          <w:lang w:bidi="ar-SA"/>
-        </w:rPr>
-        <w:t>nued learning.</w:t>
+          <w:rStyle w:val="Strong"/>
+          <w:sz w:val="24"/>
+          <w:szCs w:val="24"/>
+        </w:rPr>
+        <w:t>Social features:</w:t>
+      </w:r>
+      <w:r>
+        <w:br/>
+      </w:r>
+      <w:r>
+        <w:rPr>
+          <w:sz w:val="24"/>
+          <w:szCs w:val="24"/>
+        </w:rPr>
+        <w:t xml:space="preserve">GPTalk will </w:t>
+      </w:r>
+      <w:r>
+        <w:rPr>
+          <w:sz w:val="24"/>
+          <w:szCs w:val="24"/>
+        </w:rPr>
+        <w:t>build</w:t>
+      </w:r>
+      <w:r>
+        <w:t xml:space="preserve"> </w:t>
+      </w:r>
+      <w:r>
+        <w:rPr>
+          <w:rStyle w:val="Strong"/>
+          <w:b w:val="0"/>
+          <w:bCs w:val="0"/>
+          <w:sz w:val="24"/>
+          <w:szCs w:val="24"/>
+        </w:rPr>
+        <w:t>a sense of community and friendly competition among users by featuring high scores and leaderboards</w:t>
+      </w:r>
+      <w:r>
+        <w:rPr>
+          <w:rStyle w:val="Strong"/>
+          <w:b w:val="0"/>
+          <w:bCs w:val="0"/>
+          <w:sz w:val="24"/>
+          <w:szCs w:val="24"/>
+        </w:rPr>
+        <w:t>, encouraging users to excel and engage more deeply with the content.</w:t>
       </w:r>
     </w:p>
     <w:p>
       <w:pPr>
-        <w:pStyle w:val="ListParagraph"/>
-        <w:numPr>
-          <w:ilvl w:val="0"/>
-          <w:numId w:val="9"/>
-        </w:numPr>
         <w:bidi w:val="0"/>
         <w:rPr>
-          <w:sz w:val="24"/>
-          <w:szCs w:val="24"/>
           <w:lang w:bidi="ar-SA"/>
         </w:rPr>
       </w:pPr>
-      <w:r>
-        <w:rPr>
-          <w:sz w:val="24"/>
-          <w:szCs w:val="24"/>
-          <w:lang w:bidi="ar-SA"/>
-        </w:rPr>
-        <w:t>The application will support multiple languages for learning.</w:t>
-      </w:r>
     </w:p>
     <w:p>
       <w:pPr>
-        <w:pStyle w:val="ListParagraph"/>
-        <w:numPr>
-          <w:ilvl w:val="0"/>
-          <w:numId w:val="9"/>
-        </w:numPr>
+        <w:pStyle w:val="Heading2"/>
         <w:bidi w:val="0"/>
         <w:rPr>
-          <w:sz w:val="24"/>
-          <w:szCs w:val="24"/>
           <w:lang w:bidi="ar-SA"/>
         </w:rPr>
       </w:pPr>
-      <w:r>
-        <w:rPr>
-          <w:sz w:val="24"/>
-          <w:szCs w:val="24"/>
+      <w:bookmarkStart w:id="50" w:name="_Toc1699335853"/>
+      <w:bookmarkStart w:id="51" w:name="_Toc166695693"/>
+      <w:r>
+        <w:rPr>
           <w:lang w:bidi="ar-SA"/>
         </w:rPr>
-        <w:t xml:space="preserve">The user will be able to </w:t>
-      </w:r>
-      <w:r>
-        <w:rPr>
-          <w:sz w:val="24"/>
-          <w:szCs w:val="24"/>
+        <w:t>Function</w:t>
+      </w:r>
+      <w:r>
+        <w:rPr>
           <w:lang w:bidi="ar-SA"/>
         </w:rPr>
-        <w:t xml:space="preserve">see </w:t>
-      </w:r>
-      <w:r>
-        <w:rPr>
-          <w:sz w:val="24"/>
-          <w:szCs w:val="24"/>
+        <w:t xml:space="preserve"> &amp; Non-Functional</w:t>
+      </w:r>
+      <w:r>
+        <w:rPr>
           <w:lang w:bidi="ar-SA"/>
         </w:rPr>
-        <w:t>the leaderboard</w:t>
-      </w:r>
-      <w:r>
-        <w:rPr>
-          <w:sz w:val="24"/>
-          <w:szCs w:val="24"/>
-          <w:lang w:bidi="ar-SA"/>
-        </w:rPr>
-        <w:t xml:space="preserve"> for each language.</w:t>
-      </w:r>
+        <w:t xml:space="preserve"> Requirements</w:t>
+      </w:r>
+      <w:bookmarkEnd w:id="50"/>
+      <w:bookmarkEnd w:id="51"/>
     </w:p>
     <w:p>
       <w:pPr>
@@ -12821,14 +12659,14 @@
           <w:lang w:bidi="ar-SA"/>
         </w:rPr>
       </w:pPr>
-      <w:bookmarkStart w:id="53" w:name="_Toc165894013"/>
+      <w:bookmarkStart w:id="52" w:name="_Toc166695694"/>
       <w:r>
         <w:rPr>
           <w:lang w:bidi="ar-SA"/>
         </w:rPr>
-        <w:t>Non-Functional:</w:t>
-      </w:r>
-      <w:bookmarkEnd w:id="53"/>
+        <w:t>Functional:</w:t>
+      </w:r>
+      <w:bookmarkEnd w:id="52"/>
     </w:p>
     <w:p>
       <w:pPr>
@@ -12848,22 +12686,17 @@
         <w:rPr>
           <w:sz w:val="24"/>
           <w:szCs w:val="24"/>
-        </w:rPr>
-        <w:t xml:space="preserve">The application </w:t>
-      </w:r>
-      <w:r>
-        <w:rPr>
-          <w:sz w:val="24"/>
-          <w:szCs w:val="24"/>
-        </w:rPr>
-        <w:t>will</w:t>
-      </w:r>
-      <w:r>
-        <w:rPr>
-          <w:sz w:val="24"/>
-          <w:szCs w:val="24"/>
-        </w:rPr>
-        <w:t xml:space="preserve"> be user-friendly, with an intuitive interface suitable for all ages.</w:t>
+          <w:lang w:bidi="ar-SA"/>
+        </w:rPr>
+        <w:t xml:space="preserve">The application will base its learning contents on responses given by the </w:t>
+      </w:r>
+      <w:r>
+        <w:rPr>
+          <w:sz w:val="24"/>
+          <w:szCs w:val="24"/>
+          <w:lang w:bidi="ar-SA"/>
+        </w:rPr>
+        <w:t>ChatGPT API.</w:t>
       </w:r>
     </w:p>
     <w:p>
@@ -12886,7 +12719,7 @@
           <w:szCs w:val="24"/>
           <w:lang w:bidi="ar-SA"/>
         </w:rPr>
-        <w:t xml:space="preserve">The application will feature responsive design, </w:t>
+        <w:t xml:space="preserve">The application </w:t>
       </w:r>
       <w:r>
         <w:rPr>
@@ -12894,7 +12727,7 @@
           <w:szCs w:val="24"/>
           <w:lang w:bidi="ar-SA"/>
         </w:rPr>
-        <w:t xml:space="preserve">ensuring compatibility with </w:t>
+        <w:t xml:space="preserve">will generate </w:t>
       </w:r>
       <w:r>
         <w:rPr>
@@ -12902,7 +12735,7 @@
           <w:szCs w:val="24"/>
           <w:lang w:bidi="ar-SA"/>
         </w:rPr>
-        <w:t xml:space="preserve">desktops and </w:t>
+        <w:t xml:space="preserve">daily </w:t>
       </w:r>
       <w:r>
         <w:rPr>
@@ -12910,15 +12743,7 @@
           <w:szCs w:val="24"/>
           <w:lang w:bidi="ar-SA"/>
         </w:rPr>
-        <w:t>various mobile</w:t>
-      </w:r>
-      <w:r>
-        <w:rPr>
-          <w:sz w:val="24"/>
-          <w:szCs w:val="24"/>
-          <w:lang w:bidi="ar-SA"/>
-        </w:rPr>
-        <w:t xml:space="preserve"> devices</w:t>
+        <w:t>learning material</w:t>
       </w:r>
       <w:r>
         <w:rPr>
@@ -12949,7 +12774,7 @@
           <w:szCs w:val="24"/>
           <w:lang w:bidi="ar-SA"/>
         </w:rPr>
-        <w:t xml:space="preserve">The </w:t>
+        <w:t>The application will a</w:t>
       </w:r>
       <w:r>
         <w:rPr>
@@ -12957,7 +12782,7 @@
           <w:szCs w:val="24"/>
           <w:lang w:bidi="ar-SA"/>
         </w:rPr>
-        <w:t xml:space="preserve">application </w:t>
+        <w:t xml:space="preserve">llow </w:t>
       </w:r>
       <w:r>
         <w:rPr>
@@ -12965,7 +12790,7 @@
           <w:szCs w:val="24"/>
           <w:lang w:bidi="ar-SA"/>
         </w:rPr>
-        <w:t xml:space="preserve">will </w:t>
+        <w:t>u</w:t>
       </w:r>
       <w:r>
         <w:rPr>
@@ -12973,79 +12798,7 @@
           <w:szCs w:val="24"/>
           <w:lang w:bidi="ar-SA"/>
         </w:rPr>
-        <w:t xml:space="preserve">provide the </w:t>
-      </w:r>
-      <w:r>
-        <w:rPr>
-          <w:sz w:val="24"/>
-          <w:szCs w:val="24"/>
-          <w:lang w:bidi="ar-SA"/>
-        </w:rPr>
-        <w:t>student</w:t>
-      </w:r>
-      <w:r>
-        <w:rPr>
-          <w:sz w:val="24"/>
-          <w:szCs w:val="24"/>
-          <w:lang w:bidi="ar-SA"/>
-        </w:rPr>
-        <w:t xml:space="preserve"> </w:t>
-      </w:r>
-      <w:r>
-        <w:rPr>
-          <w:sz w:val="24"/>
-          <w:szCs w:val="24"/>
-          <w:lang w:bidi="ar-SA"/>
-        </w:rPr>
-        <w:t xml:space="preserve">with a smooth </w:t>
-      </w:r>
-      <w:r>
-        <w:rPr>
-          <w:sz w:val="24"/>
-          <w:szCs w:val="24"/>
-          <w:lang w:bidi="ar-SA"/>
-        </w:rPr>
-        <w:t>user experience</w:t>
-      </w:r>
-      <w:r>
-        <w:rPr>
-          <w:sz w:val="24"/>
-          <w:szCs w:val="24"/>
-          <w:lang w:bidi="ar-SA"/>
-        </w:rPr>
-        <w:t xml:space="preserve"> </w:t>
-      </w:r>
-      <w:r>
-        <w:rPr>
-          <w:sz w:val="24"/>
-          <w:szCs w:val="24"/>
-          <w:lang w:bidi="ar-SA"/>
-        </w:rPr>
-        <w:t xml:space="preserve">and will process </w:t>
-      </w:r>
-      <w:r>
-        <w:rPr>
-          <w:sz w:val="24"/>
-          <w:szCs w:val="24"/>
-          <w:lang w:bidi="ar-SA"/>
-        </w:rPr>
-        <w:t xml:space="preserve">his inputs with minimal </w:t>
-      </w:r>
-      <w:r>
-        <w:rPr>
-          <w:sz w:val="24"/>
-          <w:szCs w:val="24"/>
-          <w:lang w:bidi="ar-SA"/>
-        </w:rPr>
-        <w:t>latency</w:t>
-      </w:r>
-      <w:r>
-        <w:rPr>
-          <w:sz w:val="24"/>
-          <w:szCs w:val="24"/>
-          <w:lang w:bidi="ar-SA"/>
-        </w:rPr>
-        <w:t>.</w:t>
+        <w:t>sers to register and create personal accounts.</w:t>
       </w:r>
     </w:p>
     <w:p>
@@ -13057,6 +12810,429 @@
         </w:numPr>
         <w:bidi w:val="0"/>
         <w:rPr>
+          <w:sz w:val="24"/>
+          <w:szCs w:val="24"/>
+          <w:lang w:bidi="ar-SA"/>
+        </w:rPr>
+      </w:pPr>
+      <w:r>
+        <w:rPr>
+          <w:sz w:val="24"/>
+          <w:szCs w:val="24"/>
+          <w:lang w:bidi="ar-SA"/>
+        </w:rPr>
+        <w:t>The application will p</w:t>
+      </w:r>
+      <w:r>
+        <w:rPr>
+          <w:sz w:val="24"/>
+          <w:szCs w:val="24"/>
+          <w:lang w:bidi="ar-SA"/>
+        </w:rPr>
+        <w:t>rovide secure login/log</w:t>
+      </w:r>
+      <w:r>
+        <w:rPr>
+          <w:sz w:val="24"/>
+          <w:szCs w:val="24"/>
+          <w:lang w:bidi="ar-SA"/>
+        </w:rPr>
+        <w:t>out functionality</w:t>
+      </w:r>
+      <w:r>
+        <w:rPr>
+          <w:sz w:val="24"/>
+          <w:szCs w:val="24"/>
+          <w:lang w:bidi="ar-SA"/>
+        </w:rPr>
+        <w:t>.</w:t>
+      </w:r>
+    </w:p>
+    <w:p>
+      <w:pPr>
+        <w:pStyle w:val="ListParagraph"/>
+        <w:numPr>
+          <w:ilvl w:val="0"/>
+          <w:numId w:val="10"/>
+        </w:numPr>
+        <w:bidi w:val="0"/>
+        <w:rPr>
+          <w:sz w:val="24"/>
+          <w:szCs w:val="24"/>
+          <w:lang w:bidi="ar-SA"/>
+        </w:rPr>
+      </w:pPr>
+      <w:r>
+        <w:rPr>
+          <w:sz w:val="24"/>
+          <w:szCs w:val="24"/>
+          <w:lang w:bidi="ar-SA"/>
+        </w:rPr>
+        <w:t>The application will t</w:t>
+      </w:r>
+      <w:r>
+        <w:rPr>
+          <w:sz w:val="24"/>
+          <w:szCs w:val="24"/>
+          <w:lang w:bidi="ar-SA"/>
+        </w:rPr>
+        <w:t>rack and display user progress using points, levels and badges.</w:t>
+      </w:r>
+    </w:p>
+    <w:p>
+      <w:pPr>
+        <w:pStyle w:val="ListParagraph"/>
+        <w:numPr>
+          <w:ilvl w:val="0"/>
+          <w:numId w:val="10"/>
+        </w:numPr>
+        <w:bidi w:val="0"/>
+        <w:rPr>
+          <w:sz w:val="24"/>
+          <w:szCs w:val="24"/>
+          <w:lang w:bidi="ar-SA"/>
+        </w:rPr>
+      </w:pPr>
+      <w:r>
+        <w:rPr>
+          <w:sz w:val="24"/>
+          <w:szCs w:val="24"/>
+          <w:lang w:bidi="ar-SA"/>
+        </w:rPr>
+        <w:t>The application will i</w:t>
+      </w:r>
+      <w:r>
+        <w:rPr>
+          <w:sz w:val="24"/>
+          <w:szCs w:val="24"/>
+          <w:lang w:bidi="ar-SA"/>
+        </w:rPr>
+        <w:t>nclude milestones to encourage conti</w:t>
+      </w:r>
+      <w:r>
+        <w:rPr>
+          <w:sz w:val="24"/>
+          <w:szCs w:val="24"/>
+          <w:lang w:bidi="ar-SA"/>
+        </w:rPr>
+        <w:t>nued learning.</w:t>
+      </w:r>
+    </w:p>
+    <w:p>
+      <w:pPr>
+        <w:pStyle w:val="ListParagraph"/>
+        <w:numPr>
+          <w:ilvl w:val="0"/>
+          <w:numId w:val="10"/>
+        </w:numPr>
+        <w:bidi w:val="0"/>
+        <w:rPr>
+          <w:sz w:val="24"/>
+          <w:szCs w:val="24"/>
+          <w:lang w:bidi="ar-SA"/>
+        </w:rPr>
+      </w:pPr>
+      <w:r>
+        <w:rPr>
+          <w:sz w:val="24"/>
+          <w:szCs w:val="24"/>
+          <w:lang w:bidi="ar-SA"/>
+        </w:rPr>
+        <w:t>The application will support multiple languages for learning.</w:t>
+      </w:r>
+    </w:p>
+    <w:p>
+      <w:pPr>
+        <w:pStyle w:val="ListParagraph"/>
+        <w:numPr>
+          <w:ilvl w:val="0"/>
+          <w:numId w:val="10"/>
+        </w:numPr>
+        <w:bidi w:val="0"/>
+        <w:rPr>
+          <w:sz w:val="24"/>
+          <w:szCs w:val="24"/>
+          <w:lang w:bidi="ar-SA"/>
+        </w:rPr>
+      </w:pPr>
+      <w:r>
+        <w:rPr>
+          <w:sz w:val="24"/>
+          <w:szCs w:val="24"/>
+          <w:lang w:bidi="ar-SA"/>
+        </w:rPr>
+        <w:t xml:space="preserve">The user will be able to </w:t>
+      </w:r>
+      <w:r>
+        <w:rPr>
+          <w:sz w:val="24"/>
+          <w:szCs w:val="24"/>
+          <w:lang w:bidi="ar-SA"/>
+        </w:rPr>
+        <w:t xml:space="preserve">see </w:t>
+      </w:r>
+      <w:r>
+        <w:rPr>
+          <w:sz w:val="24"/>
+          <w:szCs w:val="24"/>
+          <w:lang w:bidi="ar-SA"/>
+        </w:rPr>
+        <w:t>the leaderboard</w:t>
+      </w:r>
+      <w:r>
+        <w:rPr>
+          <w:sz w:val="24"/>
+          <w:szCs w:val="24"/>
+          <w:lang w:bidi="ar-SA"/>
+        </w:rPr>
+        <w:t xml:space="preserve"> for each language.</w:t>
+      </w:r>
+    </w:p>
+    <w:p>
+      <w:pPr>
+        <w:pStyle w:val="Heading3"/>
+        <w:bidi w:val="0"/>
+        <w:jc w:val="left"/>
+        <w:rPr>
+          <w:lang w:bidi="ar-SA"/>
+        </w:rPr>
+      </w:pPr>
+      <w:bookmarkStart w:id="53" w:name="_Toc166695695"/>
+      <w:r>
+        <w:rPr>
+          <w:lang w:bidi="ar-SA"/>
+        </w:rPr>
+        <w:t>Non-Functional:</w:t>
+      </w:r>
+      <w:bookmarkEnd w:id="53"/>
+    </w:p>
+    <w:p>
+      <w:pPr>
+        <w:pStyle w:val="ListParagraph"/>
+        <w:numPr>
+          <w:ilvl w:val="0"/>
+          <w:numId w:val="11"/>
+        </w:numPr>
+        <w:bidi w:val="0"/>
+        <w:rPr>
+          <w:sz w:val="24"/>
+          <w:szCs w:val="24"/>
+          <w:lang w:bidi="ar-SA"/>
+        </w:rPr>
+      </w:pPr>
+      <w:r>
+        <w:rPr>
+          <w:sz w:val="24"/>
+          <w:szCs w:val="24"/>
+        </w:rPr>
+        <w:t xml:space="preserve">The application </w:t>
+      </w:r>
+      <w:r>
+        <w:rPr>
+          <w:sz w:val="24"/>
+          <w:szCs w:val="24"/>
+        </w:rPr>
+        <w:t>will</w:t>
+      </w:r>
+      <w:r>
+        <w:rPr>
+          <w:sz w:val="24"/>
+          <w:szCs w:val="24"/>
+        </w:rPr>
+        <w:t xml:space="preserve"> be user-friendly, with an intuitive interface suitable for all ages.</w:t>
+      </w:r>
+    </w:p>
+    <w:p>
+      <w:pPr>
+        <w:pStyle w:val="ListParagraph"/>
+        <w:numPr>
+          <w:ilvl w:val="0"/>
+          <w:numId w:val="11"/>
+        </w:numPr>
+        <w:bidi w:val="0"/>
+        <w:rPr>
+          <w:sz w:val="24"/>
+          <w:szCs w:val="24"/>
+          <w:lang w:bidi="ar-SA"/>
+        </w:rPr>
+      </w:pPr>
+      <w:r>
+        <w:rPr>
+          <w:sz w:val="24"/>
+          <w:szCs w:val="24"/>
+          <w:lang w:bidi="ar-SA"/>
+        </w:rPr>
+        <w:t xml:space="preserve">The application will feature responsive design, </w:t>
+      </w:r>
+      <w:r>
+        <w:rPr>
+          <w:sz w:val="24"/>
+          <w:szCs w:val="24"/>
+          <w:lang w:bidi="ar-SA"/>
+        </w:rPr>
+        <w:t xml:space="preserve">ensuring compatibility with </w:t>
+      </w:r>
+      <w:r>
+        <w:rPr>
+          <w:sz w:val="24"/>
+          <w:szCs w:val="24"/>
+          <w:lang w:bidi="ar-SA"/>
+        </w:rPr>
+        <w:t xml:space="preserve">desktops and </w:t>
+      </w:r>
+      <w:r>
+        <w:rPr>
+          <w:sz w:val="24"/>
+          <w:szCs w:val="24"/>
+          <w:lang w:bidi="ar-SA"/>
+        </w:rPr>
+        <w:t>various mobile</w:t>
+      </w:r>
+      <w:r>
+        <w:rPr>
+          <w:sz w:val="24"/>
+          <w:szCs w:val="24"/>
+          <w:lang w:bidi="ar-SA"/>
+        </w:rPr>
+        <w:t xml:space="preserve"> devices</w:t>
+      </w:r>
+      <w:r>
+        <w:rPr>
+          <w:sz w:val="24"/>
+          <w:szCs w:val="24"/>
+          <w:lang w:bidi="ar-SA"/>
+        </w:rPr>
+        <w:t>.</w:t>
+      </w:r>
+    </w:p>
+    <w:p>
+      <w:pPr>
+        <w:pStyle w:val="ListParagraph"/>
+        <w:numPr>
+          <w:ilvl w:val="0"/>
+          <w:numId w:val="11"/>
+        </w:numPr>
+        <w:bidi w:val="0"/>
+        <w:rPr>
+          <w:sz w:val="24"/>
+          <w:szCs w:val="24"/>
+          <w:lang w:bidi="ar-SA"/>
+        </w:rPr>
+      </w:pPr>
+      <w:r>
+        <w:rPr>
+          <w:sz w:val="24"/>
+          <w:szCs w:val="24"/>
+          <w:lang w:bidi="ar-SA"/>
+        </w:rPr>
+        <w:t xml:space="preserve">The </w:t>
+      </w:r>
+      <w:r>
+        <w:rPr>
+          <w:sz w:val="24"/>
+          <w:szCs w:val="24"/>
+          <w:lang w:bidi="ar-SA"/>
+        </w:rPr>
+        <w:t xml:space="preserve">application </w:t>
+      </w:r>
+      <w:r>
+        <w:rPr>
+          <w:sz w:val="24"/>
+          <w:szCs w:val="24"/>
+          <w:lang w:bidi="ar-SA"/>
+        </w:rPr>
+        <w:t xml:space="preserve">will </w:t>
+      </w:r>
+      <w:r>
+        <w:rPr>
+          <w:sz w:val="24"/>
+          <w:szCs w:val="24"/>
+          <w:lang w:bidi="ar-SA"/>
+        </w:rPr>
+        <w:t xml:space="preserve">provide the </w:t>
+      </w:r>
+      <w:r>
+        <w:rPr>
+          <w:sz w:val="24"/>
+          <w:szCs w:val="24"/>
+          <w:lang w:bidi="ar-SA"/>
+        </w:rPr>
+        <w:t>student</w:t>
+      </w:r>
+      <w:r>
+        <w:rPr>
+          <w:sz w:val="24"/>
+          <w:szCs w:val="24"/>
+          <w:lang w:bidi="ar-SA"/>
+        </w:rPr>
+        <w:t xml:space="preserve"> </w:t>
+      </w:r>
+      <w:r>
+        <w:rPr>
+          <w:sz w:val="24"/>
+          <w:szCs w:val="24"/>
+          <w:lang w:bidi="ar-SA"/>
+        </w:rPr>
+        <w:t xml:space="preserve">with a smooth </w:t>
+      </w:r>
+      <w:r>
+        <w:rPr>
+          <w:sz w:val="24"/>
+          <w:szCs w:val="24"/>
+          <w:lang w:bidi="ar-SA"/>
+        </w:rPr>
+        <w:t>user experience</w:t>
+      </w:r>
+      <w:r>
+        <w:rPr>
+          <w:sz w:val="24"/>
+          <w:szCs w:val="24"/>
+          <w:lang w:bidi="ar-SA"/>
+        </w:rPr>
+        <w:t xml:space="preserve"> </w:t>
+      </w:r>
+      <w:r>
+        <w:rPr>
+          <w:sz w:val="24"/>
+          <w:szCs w:val="24"/>
+          <w:lang w:bidi="ar-SA"/>
+        </w:rPr>
+        <w:t xml:space="preserve">and will process </w:t>
+      </w:r>
+      <w:r>
+        <w:rPr>
+          <w:sz w:val="24"/>
+          <w:szCs w:val="24"/>
+          <w:lang w:bidi="ar-SA"/>
+        </w:rPr>
+        <w:t xml:space="preserve">his inputs with minimal </w:t>
+      </w:r>
+      <w:r>
+        <w:rPr>
+          <w:sz w:val="24"/>
+          <w:szCs w:val="24"/>
+          <w:lang w:bidi="ar-SA"/>
+        </w:rPr>
+        <w:t>latency</w:t>
+      </w:r>
+      <w:r>
+        <w:rPr>
+          <w:sz w:val="24"/>
+          <w:szCs w:val="24"/>
+          <w:lang w:bidi="ar-SA"/>
+        </w:rPr>
+        <w:t>.</w:t>
+      </w:r>
+    </w:p>
+    <w:p>
+      <w:pPr>
+        <w:pStyle w:val="ListParagraph"/>
+        <w:numPr>
+          <w:ilvl w:val="0"/>
+          <w:numId w:val="11"/>
+        </w:numPr>
+        <w:bidi w:val="0"/>
+        <w:rPr>
           <w:sz w:val="28"/>
           <w:szCs w:val="28"/>
         </w:rPr>
@@ -13096,6 +13272,13 @@
         </w:rPr>
         <w:t>be done within 10 seconds</w:t>
       </w:r>
+      <w:r>
+        <w:rPr>
+          <w:sz w:val="24"/>
+          <w:szCs w:val="24"/>
+        </w:rPr>
+        <w:t>.</w:t>
+      </w:r>
     </w:p>
     <w:p>
       <w:pPr>
@@ -13106,7 +13289,7 @@
         </w:rPr>
       </w:pPr>
       <w:bookmarkStart w:id="54" w:name="_Toc2073990829"/>
-      <w:bookmarkStart w:id="55" w:name="_Toc165894014"/>
+      <w:bookmarkStart w:id="55" w:name="_Toc166695696"/>
       <w:r>
         <w:rPr>
           <w:lang w:bidi="ar-SA"/>
@@ -13214,12 +13397,11 @@
         </w:rPr>
       </w:pPr>
       <w:bookmarkStart w:id="56" w:name="_Toc19776681"/>
-      <w:bookmarkStart w:id="57" w:name="_Toc165894015"/>
+      <w:bookmarkStart w:id="57" w:name="_Toc166695697"/>
       <w:r>
         <w:rPr>
           <w:lang w:bidi="ar-SA"/>
         </w:rPr>
-        <w:lastRenderedPageBreak/>
         <w:t>Mockups</w:t>
       </w:r>
       <w:bookmarkEnd w:id="56"/>
@@ -13407,7 +13589,6 @@
         <w:rPr>
           <w:noProof/>
         </w:rPr>
-        <w:lastRenderedPageBreak/>
         <w:drawing>
           <wp:inline distT="0" distB="0" distL="0" distR="0" wp14:anchorId="6F30A5B1" wp14:editId="403332B4">
             <wp:extent cx="5731510" cy="3223895"/>
@@ -13589,7 +13770,6 @@
         <w:rPr>
           <w:noProof/>
         </w:rPr>
-        <w:lastRenderedPageBreak/>
         <w:drawing>
           <wp:inline distT="0" distB="0" distL="0" distR="0" wp14:anchorId="0E19D2C5" wp14:editId="5C69F2F1">
             <wp:extent cx="5731510" cy="3223895"/>
@@ -13762,7 +13942,6 @@
         <w:rPr>
           <w:noProof/>
         </w:rPr>
-        <w:lastRenderedPageBreak/>
         <w:drawing>
           <wp:inline distT="0" distB="0" distL="0" distR="0" wp14:anchorId="1A9A1F19" wp14:editId="6FC2A035">
             <wp:extent cx="5731510" cy="3223895"/>
@@ -13935,7 +14114,6 @@
         <w:rPr>
           <w:noProof/>
         </w:rPr>
-        <w:lastRenderedPageBreak/>
         <w:drawing>
           <wp:inline distT="0" distB="0" distL="0" distR="0" wp14:anchorId="4416069F" wp14:editId="24F9C935">
             <wp:extent cx="5731510" cy="3223895"/>
@@ -14108,12 +14286,11 @@
         </w:rPr>
       </w:pPr>
       <w:bookmarkStart w:id="58" w:name="_Toc602287580"/>
-      <w:bookmarkStart w:id="59" w:name="_Toc165894016"/>
+      <w:bookmarkStart w:id="59" w:name="_Toc166695698"/>
       <w:r>
         <w:rPr>
           <w:lang w:bidi="ar-SA"/>
         </w:rPr>
-        <w:lastRenderedPageBreak/>
         <w:t>Diagrams</w:t>
       </w:r>
       <w:bookmarkEnd w:id="58"/>
@@ -14128,7 +14305,7 @@
           <w:lang w:bidi="ar-SA"/>
         </w:rPr>
       </w:pPr>
-      <w:bookmarkStart w:id="60" w:name="_Toc165894017"/>
+      <w:bookmarkStart w:id="60" w:name="_Toc166695699"/>
       <w:r>
         <w:rPr>
           <w:lang w:bidi="ar-SA"/>
@@ -14154,7 +14331,7 @@
           <w:lang w:bidi="ar-SA"/>
         </w:rPr>
         <w:drawing>
-          <wp:inline distT="0" distB="0" distL="0" distR="0" wp14:anchorId="2523DEE5" wp14:editId="6EF52D26">
+          <wp:inline distT="0" distB="0" distL="0" distR="0" wp14:anchorId="2523DEE5" wp14:editId="69F59067">
             <wp:extent cx="5731510" cy="3444875"/>
             <wp:effectExtent l="0" t="0" r="2540" b="3175"/>
             <wp:docPr id="1964121993" name="Picture 13"/>
@@ -14239,7 +14416,6 @@
         <w:rPr>
           <w:noProof/>
         </w:rPr>
-        <w:lastRenderedPageBreak/>
         <w:drawing>
           <wp:inline distT="0" distB="0" distL="0" distR="0" wp14:anchorId="5510BF07" wp14:editId="053338BA">
             <wp:extent cx="5731510" cy="4422140"/>
@@ -14329,7 +14505,7 @@
           <w:lang w:bidi="ar-SA"/>
         </w:rPr>
       </w:pPr>
-      <w:bookmarkStart w:id="61" w:name="_Toc165894018"/>
+      <w:bookmarkStart w:id="61" w:name="_Toc166695700"/>
       <w:r>
         <w:rPr>
           <w:lang w:bidi="ar-SA"/>
@@ -14437,12 +14613,11 @@
           <w:lang w:bidi="ar-SA"/>
         </w:rPr>
       </w:pPr>
-      <w:bookmarkStart w:id="62" w:name="_Toc165894019"/>
+      <w:bookmarkStart w:id="62" w:name="_Toc166695701"/>
       <w:r>
         <w:rPr>
           <w:lang w:bidi="ar-SA"/>
         </w:rPr>
-        <w:lastRenderedPageBreak/>
         <w:t>Deployment Diagram</w:t>
       </w:r>
       <w:bookmarkEnd w:id="62"/>
@@ -14542,7 +14717,7 @@
       <w:pPr>
         <w:pStyle w:val="Heading1"/>
       </w:pPr>
-      <w:bookmarkStart w:id="63" w:name="_Toc165894020"/>
+      <w:bookmarkStart w:id="63" w:name="_Toc166695702"/>
       <w:r>
         <w:t>Verification</w:t>
       </w:r>
@@ -15436,7 +15611,6 @@
                 <w:sz w:val="24"/>
                 <w:szCs w:val="24"/>
               </w:rPr>
-              <w:lastRenderedPageBreak/>
               <w:t>Unsuccessful Login</w:t>
             </w:r>
           </w:p>
@@ -16405,8 +16579,8 @@
         </w:rPr>
       </w:pPr>
     </w:p>
-    <w:bookmarkStart w:id="64" w:name="_Toc538484687" w:displacedByCustomXml="next"/>
-    <w:bookmarkStart w:id="65" w:name="_Toc165894021" w:displacedByCustomXml="next"/>
+    <w:bookmarkStart w:id="64" w:name="_Toc166695703" w:displacedByCustomXml="next"/>
+    <w:bookmarkStart w:id="65" w:name="_Toc538484687" w:displacedByCustomXml="next"/>
     <w:sdt>
       <w:sdtPr>
         <w:rPr>
@@ -16748,7 +16922,6 @@
                 <w:rPr>
                   <w:noProof/>
                 </w:rPr>
-                <w:lastRenderedPageBreak/>
                 <w:t xml:space="preserve">Foster, L. (2023). </w:t>
               </w:r>
               <w:r>
@@ -18326,6 +18499,119 @@
     </w:lvl>
   </w:abstractNum>
   <w:abstractNum w:abstractNumId="8" w15:restartNumberingAfterBreak="0">
+    <w:nsid w:val="53AC5AA3"/>
+    <w:multiLevelType w:val="hybridMultilevel"/>
+    <w:tmpl w:val="0D56DBEC"/>
+    <w:lvl w:ilvl="0" w:tplc="A67C6C14">
+      <w:start w:val="1"/>
+      <w:numFmt w:val="bullet"/>
+      <w:lvlText w:val=""/>
+      <w:lvlJc w:val="left"/>
+      <w:pPr>
+        <w:ind w:left="720" w:hanging="360"/>
+      </w:pPr>
+      <w:rPr>
+        <w:rFonts w:ascii="Symbol" w:hAnsi="Symbol" w:hint="default"/>
+      </w:rPr>
+    </w:lvl>
+    <w:lvl w:ilvl="1" w:tplc="C7BABF04">
+      <w:start w:val="1"/>
+      <w:numFmt w:val="bullet"/>
+      <w:lvlText w:val="o"/>
+      <w:lvlJc w:val="left"/>
+      <w:pPr>
+        <w:ind w:left="1440" w:hanging="360"/>
+      </w:pPr>
+      <w:rPr>
+        <w:rFonts w:ascii="Courier New" w:hAnsi="Courier New" w:hint="default"/>
+      </w:rPr>
+    </w:lvl>
+    <w:lvl w:ilvl="2" w:tplc="7C74D0CE">
+      <w:start w:val="1"/>
+      <w:numFmt w:val="bullet"/>
+      <w:lvlText w:val=""/>
+      <w:lvlJc w:val="left"/>
+      <w:pPr>
+        <w:ind w:left="2160" w:hanging="360"/>
+      </w:pPr>
+      <w:rPr>
+        <w:rFonts w:ascii="Wingdings" w:hAnsi="Wingdings" w:hint="default"/>
+      </w:rPr>
+    </w:lvl>
+    <w:lvl w:ilvl="3" w:tplc="2EB093E6">
+      <w:start w:val="1"/>
+      <w:numFmt w:val="bullet"/>
+      <w:lvlText w:val=""/>
+      <w:lvlJc w:val="left"/>
+      <w:pPr>
+        <w:ind w:left="2880" w:hanging="360"/>
+      </w:pPr>
+      <w:rPr>
+        <w:rFonts w:ascii="Symbol" w:hAnsi="Symbol" w:hint="default"/>
+      </w:rPr>
+    </w:lvl>
+    <w:lvl w:ilvl="4" w:tplc="7DE6534A">
+      <w:start w:val="1"/>
+      <w:numFmt w:val="bullet"/>
+      <w:lvlText w:val="o"/>
+      <w:lvlJc w:val="left"/>
+      <w:pPr>
+        <w:ind w:left="3600" w:hanging="360"/>
+      </w:pPr>
+      <w:rPr>
+        <w:rFonts w:ascii="Courier New" w:hAnsi="Courier New" w:hint="default"/>
+      </w:rPr>
+    </w:lvl>
+    <w:lvl w:ilvl="5" w:tplc="D32E1032">
+      <w:start w:val="1"/>
+      <w:numFmt w:val="bullet"/>
+      <w:lvlText w:val=""/>
+      <w:lvlJc w:val="left"/>
+      <w:pPr>
+        <w:ind w:left="4320" w:hanging="360"/>
+      </w:pPr>
+      <w:rPr>
+        <w:rFonts w:ascii="Wingdings" w:hAnsi="Wingdings" w:hint="default"/>
+      </w:rPr>
+    </w:lvl>
+    <w:lvl w:ilvl="6" w:tplc="9544D9D6">
+      <w:start w:val="1"/>
+      <w:numFmt w:val="bullet"/>
+      <w:lvlText w:val=""/>
+      <w:lvlJc w:val="left"/>
+      <w:pPr>
+        <w:ind w:left="5040" w:hanging="360"/>
+      </w:pPr>
+      <w:rPr>
+        <w:rFonts w:ascii="Symbol" w:hAnsi="Symbol" w:hint="default"/>
+      </w:rPr>
+    </w:lvl>
+    <w:lvl w:ilvl="7" w:tplc="8674828E">
+      <w:start w:val="1"/>
+      <w:numFmt w:val="bullet"/>
+      <w:lvlText w:val="o"/>
+      <w:lvlJc w:val="left"/>
+      <w:pPr>
+        <w:ind w:left="5760" w:hanging="360"/>
+      </w:pPr>
+      <w:rPr>
+        <w:rFonts w:ascii="Courier New" w:hAnsi="Courier New" w:hint="default"/>
+      </w:rPr>
+    </w:lvl>
+    <w:lvl w:ilvl="8" w:tplc="2152A74A">
+      <w:start w:val="1"/>
+      <w:numFmt w:val="bullet"/>
+      <w:lvlText w:val=""/>
+      <w:lvlJc w:val="left"/>
+      <w:pPr>
+        <w:ind w:left="6480" w:hanging="360"/>
+      </w:pPr>
+      <w:rPr>
+        <w:rFonts w:ascii="Wingdings" w:hAnsi="Wingdings" w:hint="default"/>
+      </w:rPr>
+    </w:lvl>
+  </w:abstractNum>
+  <w:abstractNum w:abstractNumId="9" w15:restartNumberingAfterBreak="0">
     <w:nsid w:val="548709E0"/>
     <w:multiLevelType w:val="hybridMultilevel"/>
     <w:tmpl w:val="336E7904"/>
@@ -18440,7 +18726,7 @@
       </w:rPr>
     </w:lvl>
   </w:abstractNum>
-  <w:abstractNum w:abstractNumId="9" w15:restartNumberingAfterBreak="0">
+  <w:abstractNum w:abstractNumId="10" w15:restartNumberingAfterBreak="0">
     <w:nsid w:val="5D927D40"/>
     <w:multiLevelType w:val="hybridMultilevel"/>
     <w:tmpl w:val="93E414FE"/>
@@ -18553,35 +18839,38 @@
       </w:rPr>
     </w:lvl>
   </w:abstractNum>
-  <w:num w:numId="1" w16cid:durableId="597562933">
+  <w:num w:numId="1" w16cid:durableId="159008202">
+    <w:abstractNumId w:val="8"/>
+  </w:num>
+  <w:num w:numId="2" w16cid:durableId="597562933">
     <w:abstractNumId w:val="6"/>
   </w:num>
-  <w:num w:numId="2" w16cid:durableId="320080206">
+  <w:num w:numId="3" w16cid:durableId="320080206">
     <w:abstractNumId w:val="7"/>
   </w:num>
-  <w:num w:numId="3" w16cid:durableId="76447036">
+  <w:num w:numId="4" w16cid:durableId="76447036">
     <w:abstractNumId w:val="4"/>
   </w:num>
-  <w:num w:numId="4" w16cid:durableId="245771708">
+  <w:num w:numId="5" w16cid:durableId="245771708">
     <w:abstractNumId w:val="5"/>
   </w:num>
-  <w:num w:numId="5" w16cid:durableId="887762856">
+  <w:num w:numId="6" w16cid:durableId="887762856">
     <w:abstractNumId w:val="0"/>
   </w:num>
-  <w:num w:numId="6" w16cid:durableId="293559379">
+  <w:num w:numId="7" w16cid:durableId="293559379">
     <w:abstractNumId w:val="2"/>
   </w:num>
-  <w:num w:numId="7" w16cid:durableId="1196697017">
-    <w:abstractNumId w:val="9"/>
+  <w:num w:numId="8" w16cid:durableId="1196697017">
+    <w:abstractNumId w:val="10"/>
   </w:num>
-  <w:num w:numId="8" w16cid:durableId="519006562">
+  <w:num w:numId="9" w16cid:durableId="519006562">
     <w:abstractNumId w:val="3"/>
   </w:num>
-  <w:num w:numId="9" w16cid:durableId="959145011">
+  <w:num w:numId="10" w16cid:durableId="959145011">
     <w:abstractNumId w:val="1"/>
   </w:num>
-  <w:num w:numId="10" w16cid:durableId="528497104">
-    <w:abstractNumId w:val="8"/>
+  <w:num w:numId="11" w16cid:durableId="528497104">
+    <w:abstractNumId w:val="9"/>
   </w:num>
 </w:numbering>
 </file>
@@ -19246,7 +19535,7 @@
     <w:autoRedefine/>
     <w:uiPriority w:val="39"/>
     <w:unhideWhenUsed/>
-    <w:rsid w:val="0047441F"/>
+    <w:rsid w:val="00051144"/>
     <w:pPr>
       <w:tabs>
         <w:tab w:val="right" w:leader="dot" w:pos="9016"/>

</xml_diff>